<commit_message>
figuring out image normalisation
</commit_message>
<xml_diff>
--- a/Coursework/951428 Image Classification Writeup.docx
+++ b/Coursework/951428 Image Classification Writeup.docx
@@ -229,7 +229,7 @@
                                 <a:avLst/>
                               </a:prstGeom>
                               <a:blipFill>
-                                <a:blip r:embed="rId8"/>
+                                <a:blip r:embed="rId9"/>
                                 <a:stretch>
                                   <a:fillRect r="-7574"/>
                                 </a:stretch>
@@ -281,7 +281,7 @@
                       <v:path arrowok="t" o:connecttype="custom" o:connectlocs="0,0;7315200,0;7315200,1130373;3620757,733885;0,1092249;0,0" o:connectangles="0,0,0,0,0,0"/>
                     </v:shape>
                     <v:rect id="Rectangle 151" o:spid="_x0000_s1028" style="position:absolute;width:73152;height:12161;visibility:visible;mso-wrap-style:square;v-text-anchor:middle" o:gfxdata="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" stroked="f" strokeweight="1pt">
-                      <v:fill r:id="rId9" o:title="" recolor="t" rotate="t" type="frame"/>
+                      <v:fill r:id="rId10" o:title="" recolor="t" rotate="t" type="frame"/>
                     </v:rect>
                     <w10:wrap anchorx="page" anchory="page"/>
                   </v:group>
@@ -365,6 +365,7 @@
                                   <w:dataBinding w:prefixMappings="xmlns:ns0='http://purl.org/dc/elements/1.1/' xmlns:ns1='http://schemas.openxmlformats.org/package/2006/metadata/core-properties' " w:xpath="/ns1:coreProperties[1]/ns0:creator[1]" w:storeItemID="{6C3C8BC8-F283-45AE-878A-BAB7291924A1}"/>
                                   <w:text/>
                                 </w:sdtPr>
+                                <w:sdtEndPr/>
                                 <w:sdtContent>
                                   <w:p>
                                     <w:pPr>
@@ -410,6 +411,7 @@
                                     <w:dataBinding w:prefixMappings="xmlns:ns0='http://schemas.microsoft.com/office/2006/coverPageProps' " w:xpath="/ns0:CoverPageProperties[1]/ns0:CompanyEmail[1]" w:storeItemID="{55AF091B-3C7A-41E3-B477-F2FDAA23CFDA}"/>
                                     <w:text/>
                                   </w:sdtPr>
+                                  <w:sdtEndPr/>
                                   <w:sdtContent>
                                     <w:r>
                                       <w:rPr>
@@ -646,6 +648,7 @@
                                   <w:dataBinding w:prefixMappings="xmlns:ns0='http://purl.org/dc/elements/1.1/' xmlns:ns1='http://schemas.openxmlformats.org/package/2006/metadata/core-properties' " w:xpath="/ns1:coreProperties[1]/ns0:subject[1]" w:storeItemID="{6C3C8BC8-F283-45AE-878A-BAB7291924A1}"/>
                                   <w:text/>
                                 </w:sdtPr>
+                                <w:sdtEndPr/>
                                 <w:sdtContent>
                                   <w:p>
                                     <w:pPr>
@@ -851,29 +854,29 @@
         <w:spacing w:before="100" w:beforeAutospacing="1" w:after="100" w:afterAutospacing="1" w:line="240" w:lineRule="auto"/>
         <w:ind w:left="735"/>
         <w:rPr>
-          <w:rFonts w:ascii="Helvetica" w:eastAsia="Times New Roman" w:hAnsi="Helvetica" w:cs="Helvetica"/>
-          <w:color w:val="212529"/>
-          <w:sz w:val="24"/>
-          <w:szCs w:val="24"/>
-          <w:lang w:eastAsia="en-GB"/>
-        </w:rPr>
-      </w:pPr>
-      <w:r>
-        <w:rPr>
           <w:rFonts w:ascii="Helvetica" w:hAnsi="Helvetica" w:cs="Helvetica"/>
           <w:color w:val="212529"/>
           <w:shd w:val="clear" w:color="auto" w:fill="FFFFFF"/>
         </w:rPr>
-        <w:t>t</w:t>
-      </w:r>
+      </w:pPr>
       <w:r>
         <w:rPr>
           <w:rFonts w:ascii="Helvetica" w:hAnsi="Helvetica" w:cs="Helvetica"/>
           <w:color w:val="212529"/>
           <w:shd w:val="clear" w:color="auto" w:fill="FFFFFF"/>
         </w:rPr>
-        <w:t>he dataset has been divided into training and testing sets and you will apply machine learning algorithms taught on the course to classify the object in an image. </w:t>
-      </w:r>
+        <w:t xml:space="preserve">I will use a </w:t>
+      </w:r>
+      <w:proofErr w:type="gramStart"/>
+      <w:r>
+        <w:rPr>
+          <w:rFonts w:ascii="Helvetica" w:hAnsi="Helvetica" w:cs="Helvetica"/>
+          <w:color w:val="212529"/>
+          <w:shd w:val="clear" w:color="auto" w:fill="FFFFFF"/>
+        </w:rPr>
+        <w:t>CNN</w:t>
+      </w:r>
+      <w:proofErr w:type="gramEnd"/>
     </w:p>
     <w:p>
       <w:pPr>
@@ -890,13 +893,11 @@
       </w:pPr>
       <w:r>
         <w:rPr>
-          <w:rFonts w:ascii="Helvetica" w:eastAsia="Times New Roman" w:hAnsi="Helvetica" w:cs="Helvetica"/>
-          <w:color w:val="212529"/>
-          <w:sz w:val="24"/>
-          <w:szCs w:val="24"/>
-          <w:lang w:eastAsia="en-GB"/>
-        </w:rPr>
-        <w:t>Provide overview of the problem, the proposed solution, and your experimental results.</w:t>
+          <w:rFonts w:ascii="Helvetica" w:hAnsi="Helvetica" w:cs="Helvetica"/>
+          <w:color w:val="212529"/>
+          <w:shd w:val="clear" w:color="auto" w:fill="FFFFFF"/>
+        </w:rPr>
+        <w:t>the dataset has been divided into training and testing sets and you will apply machine learning algorithms taught on the course to classify the object in an image. </w:t>
       </w:r>
     </w:p>
     <w:p>
@@ -914,6 +915,30 @@
       </w:pPr>
       <w:r>
         <w:rPr>
+          <w:rFonts w:ascii="Helvetica" w:eastAsia="Times New Roman" w:hAnsi="Helvetica" w:cs="Helvetica"/>
+          <w:color w:val="212529"/>
+          <w:sz w:val="24"/>
+          <w:szCs w:val="24"/>
+          <w:lang w:eastAsia="en-GB"/>
+        </w:rPr>
+        <w:t>Provide overview of the problem, the proposed solution, and your experimental results.</w:t>
+      </w:r>
+    </w:p>
+    <w:p>
+      <w:pPr>
+        <w:shd w:val="clear" w:color="auto" w:fill="FFFFFF"/>
+        <w:spacing w:before="100" w:beforeAutospacing="1" w:after="100" w:afterAutospacing="1" w:line="240" w:lineRule="auto"/>
+        <w:ind w:left="735"/>
+        <w:rPr>
+          <w:rFonts w:ascii="Helvetica" w:eastAsia="Times New Roman" w:hAnsi="Helvetica" w:cs="Helvetica"/>
+          <w:color w:val="212529"/>
+          <w:sz w:val="24"/>
+          <w:szCs w:val="24"/>
+          <w:lang w:eastAsia="en-GB"/>
+        </w:rPr>
+      </w:pPr>
+      <w:r>
+        <w:rPr>
           <w:rFonts w:ascii="Helvetica" w:hAnsi="Helvetica" w:cs="Helvetica"/>
           <w:color w:val="212529"/>
           <w:sz w:val="20"/>
@@ -993,21 +1018,21 @@
         <w:spacing w:before="100" w:beforeAutospacing="1" w:after="100" w:afterAutospacing="1" w:line="240" w:lineRule="auto"/>
         <w:ind w:left="735"/>
         <w:rPr>
-          <w:rFonts w:ascii="Helvetica" w:eastAsia="Times New Roman" w:hAnsi="Helvetica" w:cs="Helvetica"/>
-          <w:color w:val="212529"/>
-          <w:sz w:val="24"/>
-          <w:szCs w:val="24"/>
-          <w:lang w:eastAsia="en-GB"/>
-        </w:rPr>
-      </w:pPr>
-      <w:r>
-        <w:rPr>
           <w:rFonts w:ascii="Helvetica" w:hAnsi="Helvetica" w:cs="Helvetica"/>
           <w:color w:val="212529"/>
           <w:sz w:val="20"/>
           <w:szCs w:val="20"/>
           <w:shd w:val="clear" w:color="auto" w:fill="FFFFFF"/>
         </w:rPr>
+      </w:pPr>
+      <w:r>
+        <w:rPr>
+          <w:rFonts w:ascii="Helvetica" w:hAnsi="Helvetica" w:cs="Helvetica"/>
+          <w:color w:val="212529"/>
+          <w:sz w:val="20"/>
+          <w:szCs w:val="20"/>
+          <w:shd w:val="clear" w:color="auto" w:fill="FFFFFF"/>
+        </w:rPr>
         <w:t>The proposed method shows clear understanding of the material. Multiple comparative methods are presented, and the reasoning behind their selection is well presented. There is deep, critical reasoning behind the choices.</w:t>
       </w:r>
     </w:p>
@@ -1018,32 +1043,368 @@
         <w:ind w:left="735"/>
         <w:rPr>
           <w:rFonts w:ascii="Helvetica" w:eastAsia="Times New Roman" w:hAnsi="Helvetica" w:cs="Helvetica"/>
-          <w:b/>
-          <w:bCs/>
-          <w:color w:val="212529"/>
-          <w:sz w:val="24"/>
-          <w:szCs w:val="24"/>
-          <w:lang w:eastAsia="en-GB"/>
-        </w:rPr>
-      </w:pPr>
-      <w:r>
-        <w:rPr>
-          <w:rStyle w:val="Heading1Char"/>
-          <w:lang w:eastAsia="en-GB"/>
-        </w:rPr>
-        <w:t>Results.</w:t>
-      </w:r>
-      <w:r>
-        <w:rPr>
-          <w:rFonts w:ascii="Helvetica" w:eastAsia="Times New Roman" w:hAnsi="Helvetica" w:cs="Helvetica"/>
-          <w:b/>
-          <w:bCs/>
-          <w:color w:val="212529"/>
-          <w:sz w:val="24"/>
-          <w:szCs w:val="24"/>
-          <w:lang w:eastAsia="en-GB"/>
-        </w:rPr>
-        <w:t> </w:t>
+          <w:color w:val="212529"/>
+          <w:sz w:val="24"/>
+          <w:szCs w:val="24"/>
+          <w:lang w:eastAsia="en-GB"/>
+        </w:rPr>
+      </w:pPr>
+      <w:r>
+        <w:rPr>
+          <w:rFonts w:ascii="Helvetica" w:eastAsia="Times New Roman" w:hAnsi="Helvetica" w:cs="Helvetica"/>
+          <w:color w:val="212529"/>
+          <w:sz w:val="24"/>
+          <w:szCs w:val="24"/>
+          <w:lang w:eastAsia="en-GB"/>
+        </w:rPr>
+        <w:fldChar w:fldCharType="begin" w:fldLock="1"/>
+      </w:r>
+      <w:r>
+        <w:rPr>
+          <w:rFonts w:ascii="Helvetica" w:eastAsia="Times New Roman" w:hAnsi="Helvetica" w:cs="Helvetica"/>
+          <w:color w:val="212529"/>
+          <w:sz w:val="24"/>
+          <w:szCs w:val="24"/>
+          <w:lang w:eastAsia="en-GB"/>
+        </w:rPr>
+        <w:instrText>ADDIN CSL_CITATION {"citationItems":[{"id":"ITEM-1","itemData":{"DOI":"10.1016/j.procs.2018.05.198","ISSN":"18770509","abstract":"This paper presents an empirical analysis of theperformance of popular convolutional neural networks (CNNs) for identifying objects in real time video feeds. The most popular convolution neural networks for object detection and object category classification from images are Alex Nets, GoogLeNet, and ResNet50. A variety of image data sets are available to test the performance of different types of CNN's. The commonly found benchmark datasets for evaluating the performance of a convolutional neural network are anImageNet dataset, and CIFAR10, CIFAR100, and MNIST image data sets. This study focuses on analyzing the performance of three popular networks: Alex Net, GoogLeNet, and ResNet50. We have taken three most popular data sets ImageNet, CIFAR10, and CIFAR100 for our study, since, testing the performance of a network on a single data set does not reveal its true capability and limitations. It must be noted that videos are not used as a training dataset, they are used as testing datasets. Our analysis shows that GoogLeNet and ResNet50 are able to recognize objects with better precision compared to Alex Net. Moreover, theperformance of trained CNN's vary substantially across different categories of objects and we, therefore, will discuss the possible reasons for this.","author":[{"dropping-particle":"","family":"Sharma","given":"Neha","non-dropping-particle":"","parse-names":false,"suffix":""},{"dropping-particle":"","family":"Jain","given":"Vibhor","non-dropping-particle":"","parse-names":false,"suffix":""},{"dropping-particle":"","family":"Mishra","given":"Anju","non-dropping-particle":"","parse-names":false,"suffix":""}],"container-title":"Procedia Computer Science","id":"ITEM-1","issue":"Iccids","issued":{"date-parts":[["2018"]]},"page":"377-384","publisher":"Elsevier B.V.","title":"An Analysis of Convolutional Neural Networks for Image Classification","type":"article-journal","volume":"132"},"uris":["http://www.mendeley.com/documents/?uuid=c58d24fb-9ace-45f2-8806-4898e8de039f"]}],"mendeley":{"formattedCitation":"(Sharma, Jain and Mishra, 2018)","plainTextFormattedCitation":"(Sharma, Jain and Mishra, 2018)","previouslyFormattedCitation":"(Sharma, Jain and Mishra, 2018)"},"properties":{"noteIndex":0},"schema":"https://github.com/citation-style-language/schema/raw/master/csl-citation.json"}</w:instrText>
+      </w:r>
+      <w:r>
+        <w:rPr>
+          <w:rFonts w:ascii="Helvetica" w:eastAsia="Times New Roman" w:hAnsi="Helvetica" w:cs="Helvetica"/>
+          <w:color w:val="212529"/>
+          <w:sz w:val="24"/>
+          <w:szCs w:val="24"/>
+          <w:lang w:eastAsia="en-GB"/>
+        </w:rPr>
+        <w:fldChar w:fldCharType="separate"/>
+      </w:r>
+      <w:r>
+        <w:rPr>
+          <w:rFonts w:ascii="Helvetica" w:eastAsia="Times New Roman" w:hAnsi="Helvetica" w:cs="Helvetica"/>
+          <w:noProof/>
+          <w:color w:val="212529"/>
+          <w:sz w:val="24"/>
+          <w:szCs w:val="24"/>
+          <w:lang w:eastAsia="en-GB"/>
+        </w:rPr>
+        <w:t>(Sharma, Jain and Mishra, 2018)</w:t>
+      </w:r>
+      <w:r>
+        <w:rPr>
+          <w:rFonts w:ascii="Helvetica" w:eastAsia="Times New Roman" w:hAnsi="Helvetica" w:cs="Helvetica"/>
+          <w:color w:val="212529"/>
+          <w:sz w:val="24"/>
+          <w:szCs w:val="24"/>
+          <w:lang w:eastAsia="en-GB"/>
+        </w:rPr>
+        <w:fldChar w:fldCharType="end"/>
+      </w:r>
+      <w:r>
+        <w:rPr>
+          <w:rFonts w:ascii="Helvetica" w:eastAsia="Times New Roman" w:hAnsi="Helvetica" w:cs="Helvetica"/>
+          <w:color w:val="212529"/>
+          <w:sz w:val="24"/>
+          <w:szCs w:val="24"/>
+          <w:lang w:eastAsia="en-GB"/>
+        </w:rPr>
+        <w:fldChar w:fldCharType="begin" w:fldLock="1"/>
+      </w:r>
+      <w:r>
+        <w:rPr>
+          <w:rFonts w:ascii="Helvetica" w:eastAsia="Times New Roman" w:hAnsi="Helvetica" w:cs="Helvetica"/>
+          <w:color w:val="212529"/>
+          <w:sz w:val="24"/>
+          <w:szCs w:val="24"/>
+          <w:lang w:eastAsia="en-GB"/>
+        </w:rPr>
+        <w:instrText>ADDIN CSL_CITATION {"citationItems":[{"id":"ITEM-1","itemData":{"ISSN":"23318422","abstract":"During the last years, Convolutional Neural Networks (CNNs) have achieved state-of-the-art performance in image classification. Their architectures have largely drawn inspiration by models of the primate visual system. However, while recent research results of neuroscience prove the existence of non-linear operations in the response of complex visual cells, little effort has been devoted to extend the convolution technique to non-linear forms. Typical convolutional layers are linear systems, hence their expressiveness is limited. To overcome this, various non-linearities have been used as activation functions inside CNNs, while also many pooling strategies have been applied. We address the issue of developing a convolution method in the context of a computational model of the visual cortex, exploring quadratic forms through the Volterra kernels. Such forms, constituting a more rich function space, are used as approximations of the response profile of visual cells. Our proposed second-order convolution is tested on CIFAR-10 and CIFAR-100. We show that a network which combines linear and non-linear filters in its convolutional layers, can outperform networks that use standard linear filters with the same architecture, yielding results competitive with the state-of-the-art on these datasets.","author":[{"dropping-particle":"","family":"Zoumpourlis","given":"Georgios","non-dropping-particle":"","parse-names":false,"suffix":""},{"dropping-particle":"","family":"Doumanoglou","given":"Alexandros","non-dropping-particle":"","parse-names":false,"suffix":""},{"dropping-particle":"","family":"Vretos","given":"Nicholas","non-dropping-particle":"","parse-names":false,"suffix":""},{"dropping-particle":"","family":"Daras","given":"Petros","non-dropping-particle":"","parse-names":false,"suffix":""}],"container-title":"arXiv","id":"ITEM-1","issued":{"date-parts":[["2017"]]},"page":"4761-4769","title":"Non-linear convolution filters for CNN-based learning","type":"article-journal"},"uris":["http://www.mendeley.com/documents/?uuid=7694df04-d07b-47fc-9afe-1e36f5eadd17"]}],"mendeley":{"formattedCitation":"(Zoumpourlis &lt;i&gt;et al.&lt;/i&gt;, 2017)","plainTextFormattedCitation":"(Zoumpourlis et al., 2017)","previouslyFormattedCitation":"(Zoumpourlis &lt;i&gt;et al.&lt;/i&gt;, 2017)"},"properties":{"noteIndex":0},"schema":"https://github.com/citation-style-language/schema/raw/master/csl-citation.json"}</w:instrText>
+      </w:r>
+      <w:r>
+        <w:rPr>
+          <w:rFonts w:ascii="Helvetica" w:eastAsia="Times New Roman" w:hAnsi="Helvetica" w:cs="Helvetica"/>
+          <w:color w:val="212529"/>
+          <w:sz w:val="24"/>
+          <w:szCs w:val="24"/>
+          <w:lang w:eastAsia="en-GB"/>
+        </w:rPr>
+        <w:fldChar w:fldCharType="separate"/>
+      </w:r>
+      <w:r>
+        <w:rPr>
+          <w:rFonts w:ascii="Helvetica" w:eastAsia="Times New Roman" w:hAnsi="Helvetica" w:cs="Helvetica"/>
+          <w:noProof/>
+          <w:color w:val="212529"/>
+          <w:sz w:val="24"/>
+          <w:szCs w:val="24"/>
+          <w:lang w:eastAsia="en-GB"/>
+        </w:rPr>
+        <w:t xml:space="preserve">(Zoumpourlis </w:t>
+      </w:r>
+      <w:r>
+        <w:rPr>
+          <w:rFonts w:ascii="Helvetica" w:eastAsia="Times New Roman" w:hAnsi="Helvetica" w:cs="Helvetica"/>
+          <w:i/>
+          <w:noProof/>
+          <w:color w:val="212529"/>
+          <w:sz w:val="24"/>
+          <w:szCs w:val="24"/>
+          <w:lang w:eastAsia="en-GB"/>
+        </w:rPr>
+        <w:t>et al.</w:t>
+      </w:r>
+      <w:r>
+        <w:rPr>
+          <w:rFonts w:ascii="Helvetica" w:eastAsia="Times New Roman" w:hAnsi="Helvetica" w:cs="Helvetica"/>
+          <w:noProof/>
+          <w:color w:val="212529"/>
+          <w:sz w:val="24"/>
+          <w:szCs w:val="24"/>
+          <w:lang w:eastAsia="en-GB"/>
+        </w:rPr>
+        <w:t>, 2017)</w:t>
+      </w:r>
+      <w:r>
+        <w:rPr>
+          <w:rFonts w:ascii="Helvetica" w:eastAsia="Times New Roman" w:hAnsi="Helvetica" w:cs="Helvetica"/>
+          <w:color w:val="212529"/>
+          <w:sz w:val="24"/>
+          <w:szCs w:val="24"/>
+          <w:lang w:eastAsia="en-GB"/>
+        </w:rPr>
+        <w:fldChar w:fldCharType="end"/>
+      </w:r>
+      <w:r>
+        <w:rPr>
+          <w:rFonts w:ascii="Helvetica" w:eastAsia="Times New Roman" w:hAnsi="Helvetica" w:cs="Helvetica"/>
+          <w:color w:val="212529"/>
+          <w:sz w:val="24"/>
+          <w:szCs w:val="24"/>
+          <w:lang w:eastAsia="en-GB"/>
+        </w:rPr>
+        <w:fldChar w:fldCharType="begin" w:fldLock="1"/>
+      </w:r>
+      <w:r>
+        <w:rPr>
+          <w:rFonts w:ascii="Helvetica" w:eastAsia="Times New Roman" w:hAnsi="Helvetica" w:cs="Helvetica"/>
+          <w:color w:val="212529"/>
+          <w:sz w:val="24"/>
+          <w:szCs w:val="24"/>
+          <w:lang w:eastAsia="en-GB"/>
+        </w:rPr>
+        <w:instrText>ADDIN CSL_CITATION {"citationItems":[{"id":"ITEM-1","itemData":{"ISSN":"23318422","abstract":"The performance of Convolutional Neural Networks (CNNs) highly relies on their architectures. In order to design a CNN with promising performance, extended expertise in both CNNs and the investigated problem is required, which is not necessarily held by every user interested in CNNs or the problem domain. In this paper, we propose to automatically evolve CNN architectures by using a genetic algorithm based on ResNet blocks and DenseNet blocks. The proposed algorithm is completely automatic in designing CNN architectures, particularly, neither pre-processing before it starts nor post-processing on the designed CNN is needed. Furthermore, the proposed algorithm does not require users with domain knowledge on CNNs, the investigated problem or even genetic algorithms. The proposed algorithm is evaluated on CIFAR10 and CIFAR100 against 18 state-of-the-art peer competitors. Experimental results show that it outperforms state-of-the-art CNNs hand-crafted and CNNs designed by automatic peer competitors in terms of the classification accuracy, and achieves the competitive classification accuracy against semi-automatic peer competitors. In addition, the proposed algorithm consumes much less time than most peer competitors in finding the best CNN architectures.","author":[{"dropping-particle":"","family":"Sun","given":"Yanan","non-dropping-particle":"","parse-names":false,"suffix":""},{"dropping-particle":"","family":"Xue","given":"Bing","non-dropping-particle":"","parse-names":false,"suffix":""},{"dropping-particle":"","family":"Zhang","given":"Mengjie","non-dropping-particle":"","parse-names":false,"suffix":""},{"dropping-particle":"","family":"Yen","given":"Gary G.","non-dropping-particle":"","parse-names":false,"suffix":""}],"container-title":"arXiv","id":"ITEM-1","issue":"Back 1996","issued":{"date-parts":[["2018"]]},"title":"Automatically evolving CNN architectures based on blocks","type":"article-journal"},"uris":["http://www.mendeley.com/documents/?uuid=9b8c14d9-8249-4f1a-9b80-8eaded86efc3"]}],"mendeley":{"formattedCitation":"(Sun &lt;i&gt;et al.&lt;/i&gt;, 2018)","plainTextFormattedCitation":"(Sun et al., 2018)","previouslyFormattedCitation":"(Sun &lt;i&gt;et al.&lt;/i&gt;, 2018)"},"properties":{"noteIndex":0},"schema":"https://github.com/citation-style-language/schema/raw/master/csl-citation.json"}</w:instrText>
+      </w:r>
+      <w:r>
+        <w:rPr>
+          <w:rFonts w:ascii="Helvetica" w:eastAsia="Times New Roman" w:hAnsi="Helvetica" w:cs="Helvetica"/>
+          <w:color w:val="212529"/>
+          <w:sz w:val="24"/>
+          <w:szCs w:val="24"/>
+          <w:lang w:eastAsia="en-GB"/>
+        </w:rPr>
+        <w:fldChar w:fldCharType="separate"/>
+      </w:r>
+      <w:r>
+        <w:rPr>
+          <w:rFonts w:ascii="Helvetica" w:eastAsia="Times New Roman" w:hAnsi="Helvetica" w:cs="Helvetica"/>
+          <w:noProof/>
+          <w:color w:val="212529"/>
+          <w:sz w:val="24"/>
+          <w:szCs w:val="24"/>
+          <w:lang w:eastAsia="en-GB"/>
+        </w:rPr>
+        <w:t xml:space="preserve">(Sun </w:t>
+      </w:r>
+      <w:r>
+        <w:rPr>
+          <w:rFonts w:ascii="Helvetica" w:eastAsia="Times New Roman" w:hAnsi="Helvetica" w:cs="Helvetica"/>
+          <w:i/>
+          <w:noProof/>
+          <w:color w:val="212529"/>
+          <w:sz w:val="24"/>
+          <w:szCs w:val="24"/>
+          <w:lang w:eastAsia="en-GB"/>
+        </w:rPr>
+        <w:t>et al.</w:t>
+      </w:r>
+      <w:r>
+        <w:rPr>
+          <w:rFonts w:ascii="Helvetica" w:eastAsia="Times New Roman" w:hAnsi="Helvetica" w:cs="Helvetica"/>
+          <w:noProof/>
+          <w:color w:val="212529"/>
+          <w:sz w:val="24"/>
+          <w:szCs w:val="24"/>
+          <w:lang w:eastAsia="en-GB"/>
+        </w:rPr>
+        <w:t>, 2018)</w:t>
+      </w:r>
+      <w:r>
+        <w:rPr>
+          <w:rFonts w:ascii="Helvetica" w:eastAsia="Times New Roman" w:hAnsi="Helvetica" w:cs="Helvetica"/>
+          <w:color w:val="212529"/>
+          <w:sz w:val="24"/>
+          <w:szCs w:val="24"/>
+          <w:lang w:eastAsia="en-GB"/>
+        </w:rPr>
+        <w:fldChar w:fldCharType="end"/>
+      </w:r>
+      <w:r>
+        <w:rPr>
+          <w:rFonts w:ascii="Helvetica" w:eastAsia="Times New Roman" w:hAnsi="Helvetica" w:cs="Helvetica"/>
+          <w:color w:val="212529"/>
+          <w:sz w:val="24"/>
+          <w:szCs w:val="24"/>
+          <w:lang w:eastAsia="en-GB"/>
+        </w:rPr>
+        <w:fldChar w:fldCharType="begin" w:fldLock="1"/>
+      </w:r>
+      <w:r>
+        <w:rPr>
+          <w:rFonts w:ascii="Helvetica" w:eastAsia="Times New Roman" w:hAnsi="Helvetica" w:cs="Helvetica"/>
+          <w:color w:val="212529"/>
+          <w:sz w:val="24"/>
+          <w:szCs w:val="24"/>
+          <w:lang w:eastAsia="en-GB"/>
+        </w:rPr>
+        <w:instrText>ADDIN CSL_CITATION {"citationItems":[{"id":"ITEM-1","itemData":{"DOI":"10.1109/GCCE.2016.7800375","ISBN":"9781509023332","abstract":"This paper proposes an aggregate (or mixture) of ensemble models for image retrieval based on deep Convolutional Neural Networks (CNN). It utilizes two kinds of deep learning networks, AlexNet and Network In Network (NIN), to obtain image features, and to compute weighted average feature vectors for image retrieval. Based on experimental results, the aggregate ensemble architecture effectively enhances learning with higher accuracy than single CNN in image classification. When the proposed aggregate of deep CNN-based ensemble model is applied to CIFAR-10 and CIFAR-100 datasets, it is shown to achieve 0.867 and 0.526 mean average precision in image retrieval, respectively.","author":[{"dropping-particle":"","family":"Huang","given":"Hsin Kai","non-dropping-particle":"","parse-names":false,"suffix":""},{"dropping-particle":"","family":"Chiu","given":"Chien Fang","non-dropping-particle":"","parse-names":false,"suffix":""},{"dropping-particle":"","family":"Kuo","given":"Chien Hao","non-dropping-particle":"","parse-names":false,"suffix":""},{"dropping-particle":"","family":"Wu","given":"Yu Chi","non-dropping-particle":"","parse-names":false,"suffix":""},{"dropping-particle":"","family":"Chu","given":"Narisa N.Y.","non-dropping-particle":"","parse-names":false,"suffix":""},{"dropping-particle":"","family":"Chang","given":"Pao Chi","non-dropping-particle":"","parse-names":false,"suffix":""}],"container-title":"2016 IEEE 5th Global Conference on Consumer Electronics, GCCE 2016","id":"ITEM-1","issue":"1","issued":{"date-parts":[["2016"]]},"page":"5-6","publisher":"IEEE","title":"Mixture of deep CNN-based ensemble model for image retrieval","type":"article-journal"},"uris":["http://www.mendeley.com/documents/?uuid=01a50878-5870-42b3-adc7-d2f0df087c67"]}],"mendeley":{"formattedCitation":"(Huang &lt;i&gt;et al.&lt;/i&gt;, 2016)","plainTextFormattedCitation":"(Huang et al., 2016)","previouslyFormattedCitation":"(Huang &lt;i&gt;et al.&lt;/i&gt;, 2016)"},"properties":{"noteIndex":0},"schema":"https://github.com/citation-style-language/schema/raw/master/csl-citation.json"}</w:instrText>
+      </w:r>
+      <w:r>
+        <w:rPr>
+          <w:rFonts w:ascii="Helvetica" w:eastAsia="Times New Roman" w:hAnsi="Helvetica" w:cs="Helvetica"/>
+          <w:color w:val="212529"/>
+          <w:sz w:val="24"/>
+          <w:szCs w:val="24"/>
+          <w:lang w:eastAsia="en-GB"/>
+        </w:rPr>
+        <w:fldChar w:fldCharType="separate"/>
+      </w:r>
+      <w:r>
+        <w:rPr>
+          <w:rFonts w:ascii="Helvetica" w:eastAsia="Times New Roman" w:hAnsi="Helvetica" w:cs="Helvetica"/>
+          <w:noProof/>
+          <w:color w:val="212529"/>
+          <w:sz w:val="24"/>
+          <w:szCs w:val="24"/>
+          <w:lang w:eastAsia="en-GB"/>
+        </w:rPr>
+        <w:t xml:space="preserve">(Huang </w:t>
+      </w:r>
+      <w:r>
+        <w:rPr>
+          <w:rFonts w:ascii="Helvetica" w:eastAsia="Times New Roman" w:hAnsi="Helvetica" w:cs="Helvetica"/>
+          <w:i/>
+          <w:noProof/>
+          <w:color w:val="212529"/>
+          <w:sz w:val="24"/>
+          <w:szCs w:val="24"/>
+          <w:lang w:eastAsia="en-GB"/>
+        </w:rPr>
+        <w:t>et al.</w:t>
+      </w:r>
+      <w:r>
+        <w:rPr>
+          <w:rFonts w:ascii="Helvetica" w:eastAsia="Times New Roman" w:hAnsi="Helvetica" w:cs="Helvetica"/>
+          <w:noProof/>
+          <w:color w:val="212529"/>
+          <w:sz w:val="24"/>
+          <w:szCs w:val="24"/>
+          <w:lang w:eastAsia="en-GB"/>
+        </w:rPr>
+        <w:t>, 2016)</w:t>
+      </w:r>
+      <w:r>
+        <w:rPr>
+          <w:rFonts w:ascii="Helvetica" w:eastAsia="Times New Roman" w:hAnsi="Helvetica" w:cs="Helvetica"/>
+          <w:color w:val="212529"/>
+          <w:sz w:val="24"/>
+          <w:szCs w:val="24"/>
+          <w:lang w:eastAsia="en-GB"/>
+        </w:rPr>
+        <w:fldChar w:fldCharType="end"/>
+      </w:r>
+      <w:r>
+        <w:rPr>
+          <w:rFonts w:ascii="Helvetica" w:eastAsia="Times New Roman" w:hAnsi="Helvetica" w:cs="Helvetica"/>
+          <w:color w:val="212529"/>
+          <w:sz w:val="24"/>
+          <w:szCs w:val="24"/>
+          <w:lang w:eastAsia="en-GB"/>
+        </w:rPr>
+        <w:fldChar w:fldCharType="begin" w:fldLock="1"/>
+      </w:r>
+      <w:r>
+        <w:rPr>
+          <w:rFonts w:ascii="Helvetica" w:eastAsia="Times New Roman" w:hAnsi="Helvetica" w:cs="Helvetica"/>
+          <w:color w:val="212529"/>
+          <w:sz w:val="24"/>
+          <w:szCs w:val="24"/>
+          <w:lang w:eastAsia="en-GB"/>
+        </w:rPr>
+        <w:instrText>ADDIN CSL_CITATION {"citationItems":[{"id":"ITEM-1","itemData":{"ISBN":"978-1-4673-8391-2","ISSN":"0964-6906","author":[{"dropping-particle":"","family":"Yan","given":"Zhicheng","non-dropping-particle":"","parse-names":false,"suffix":""},{"dropping-particle":"","family":"Zhang","given":"Hao","non-dropping-particle":"","parse-names":false,"suffix":""},{"dropping-particle":"","family":"Piramuthu","given":"Robinson","non-dropping-particle":"","parse-names":false,"suffix":""},{"dropping-particle":"","family":"Jagadeesh","given":"Vignesh","non-dropping-particle":"","parse-names":false,"suffix":""},{"dropping-particle":"","family":"Decoste","given":"Dennis","non-dropping-particle":"","parse-names":false,"suffix":""},{"dropping-particle":"","family":"Di","given":"Wei","non-dropping-particle":"","parse-names":false,"suffix":""},{"dropping-particle":"","family":"Yu","given":"Yizhou","non-dropping-particle":"","parse-names":false,"suffix":""}],"container-title":"Yan_HD-CNN_Hierarchical_Deep_ICCV_2015_paper.pdf","id":"ITEM-1","issued":{"date-parts":[["0"]]},"page":"2740-2748","title":"Yan_HD-CNN_Hierarchical_Deep_ICCV_2015_paper.pdf","type":"article-journal"},"uris":["http://www.mendeley.com/documents/?uuid=57404243-d232-44c7-bcc3-c59f63ff5726"]}],"mendeley":{"formattedCitation":"(Yan &lt;i&gt;et al.&lt;/i&gt;, no date)","plainTextFormattedCitation":"(Yan et al., no date)","previouslyFormattedCitation":"(Yan &lt;i&gt;et al.&lt;/i&gt;, no date)"},"properties":{"noteIndex":0},"schema":"https://github.com/citation-style-language/schema/raw/master/csl-citation.json"}</w:instrText>
+      </w:r>
+      <w:r>
+        <w:rPr>
+          <w:rFonts w:ascii="Helvetica" w:eastAsia="Times New Roman" w:hAnsi="Helvetica" w:cs="Helvetica"/>
+          <w:color w:val="212529"/>
+          <w:sz w:val="24"/>
+          <w:szCs w:val="24"/>
+          <w:lang w:eastAsia="en-GB"/>
+        </w:rPr>
+        <w:fldChar w:fldCharType="separate"/>
+      </w:r>
+      <w:r>
+        <w:rPr>
+          <w:rFonts w:ascii="Helvetica" w:eastAsia="Times New Roman" w:hAnsi="Helvetica" w:cs="Helvetica"/>
+          <w:noProof/>
+          <w:color w:val="212529"/>
+          <w:sz w:val="24"/>
+          <w:szCs w:val="24"/>
+          <w:lang w:eastAsia="en-GB"/>
+        </w:rPr>
+        <w:t xml:space="preserve">(Yan </w:t>
+      </w:r>
+      <w:r>
+        <w:rPr>
+          <w:rFonts w:ascii="Helvetica" w:eastAsia="Times New Roman" w:hAnsi="Helvetica" w:cs="Helvetica"/>
+          <w:i/>
+          <w:noProof/>
+          <w:color w:val="212529"/>
+          <w:sz w:val="24"/>
+          <w:szCs w:val="24"/>
+          <w:lang w:eastAsia="en-GB"/>
+        </w:rPr>
+        <w:t>et al.</w:t>
+      </w:r>
+      <w:r>
+        <w:rPr>
+          <w:rFonts w:ascii="Helvetica" w:eastAsia="Times New Roman" w:hAnsi="Helvetica" w:cs="Helvetica"/>
+          <w:noProof/>
+          <w:color w:val="212529"/>
+          <w:sz w:val="24"/>
+          <w:szCs w:val="24"/>
+          <w:lang w:eastAsia="en-GB"/>
+        </w:rPr>
+        <w:t>, no date)</w:t>
+      </w:r>
+      <w:r>
+        <w:rPr>
+          <w:rFonts w:ascii="Helvetica" w:eastAsia="Times New Roman" w:hAnsi="Helvetica" w:cs="Helvetica"/>
+          <w:color w:val="212529"/>
+          <w:sz w:val="24"/>
+          <w:szCs w:val="24"/>
+          <w:lang w:eastAsia="en-GB"/>
+        </w:rPr>
+        <w:fldChar w:fldCharType="end"/>
+      </w:r>
+      <w:r>
+        <w:rPr>
+          <w:rFonts w:ascii="Helvetica" w:eastAsia="Times New Roman" w:hAnsi="Helvetica" w:cs="Helvetica"/>
+          <w:color w:val="212529"/>
+          <w:sz w:val="24"/>
+          <w:szCs w:val="24"/>
+          <w:lang w:eastAsia="en-GB"/>
+        </w:rPr>
+        <w:t xml:space="preserve"> </w:t>
       </w:r>
     </w:p>
     <w:p>
@@ -1052,6 +1413,41 @@
         <w:spacing w:before="100" w:beforeAutospacing="1" w:after="100" w:afterAutospacing="1" w:line="240" w:lineRule="auto"/>
         <w:ind w:left="735"/>
         <w:rPr>
+          <w:rFonts w:ascii="Helvetica" w:eastAsia="Times New Roman" w:hAnsi="Helvetica" w:cs="Helvetica"/>
+          <w:b/>
+          <w:bCs/>
+          <w:color w:val="212529"/>
+          <w:sz w:val="24"/>
+          <w:szCs w:val="24"/>
+          <w:lang w:eastAsia="en-GB"/>
+        </w:rPr>
+      </w:pPr>
+      <w:r>
+        <w:rPr>
+          <w:rStyle w:val="Heading1Char"/>
+          <w:lang w:eastAsia="en-GB"/>
+        </w:rPr>
+        <w:t>Results.</w:t>
+      </w:r>
+      <w:r>
+        <w:rPr>
+          <w:rFonts w:ascii="Helvetica" w:eastAsia="Times New Roman" w:hAnsi="Helvetica" w:cs="Helvetica"/>
+          <w:b/>
+          <w:bCs/>
+          <w:color w:val="212529"/>
+          <w:sz w:val="24"/>
+          <w:szCs w:val="24"/>
+          <w:lang w:eastAsia="en-GB"/>
+        </w:rPr>
+        <w:t> </w:t>
+      </w:r>
+    </w:p>
+    <w:p>
+      <w:pPr>
+        <w:shd w:val="clear" w:color="auto" w:fill="FFFFFF"/>
+        <w:spacing w:before="100" w:beforeAutospacing="1" w:after="100" w:afterAutospacing="1" w:line="240" w:lineRule="auto"/>
+        <w:ind w:left="735"/>
+        <w:rPr>
           <w:rFonts w:ascii="Helvetica" w:hAnsi="Helvetica" w:cs="Helvetica"/>
           <w:color w:val="212529"/>
           <w:sz w:val="20"/>
@@ -1280,7 +1676,7 @@
       </w:pPr>
     </w:p>
     <w:sectPr>
-      <w:headerReference w:type="default" r:id="rId10"/>
+      <w:headerReference w:type="default" r:id="rId11"/>
       <w:pgSz w:w="11906" w:h="16838"/>
       <w:pgMar w:top="1440" w:right="1440" w:bottom="1440" w:left="1440" w:header="708" w:footer="708" w:gutter="0"/>
       <w:pgNumType w:start="0"/>
@@ -2332,10 +2728,22 @@
 </CoverPageProperties>
 </file>
 
+<file path=customXml/item2.xml><?xml version="1.0" encoding="utf-8"?>
+<b:Sources xmlns:b="http://schemas.openxmlformats.org/officeDocument/2006/bibliography" xmlns="http://schemas.openxmlformats.org/officeDocument/2006/bibliography" SelectedStyle="\APASixthEditionOfficeOnline.xsl" StyleName="APA" Version="6"/>
+</file>
+
 <file path=customXml/itemProps1.xml><?xml version="1.0" encoding="utf-8"?>
 <ds:datastoreItem xmlns:ds="http://schemas.openxmlformats.org/officeDocument/2006/customXml" ds:itemID="{55AF091B-3C7A-41E3-B477-F2FDAA23CFDA}">
   <ds:schemaRefs>
     <ds:schemaRef ds:uri="http://schemas.microsoft.com/office/2006/coverPageProps"/>
   </ds:schemaRefs>
 </ds:datastoreItem>
+</file>
+
+<file path=customXml/itemProps2.xml><?xml version="1.0" encoding="utf-8"?>
+<ds:datastoreItem xmlns:ds="http://schemas.openxmlformats.org/officeDocument/2006/customXml" ds:itemID="{C41E29C2-3D60-4BA1-879D-620C79642A53}">
+  <ds:schemaRefs>
+    <ds:schemaRef ds:uri="http://schemas.openxmlformats.org/officeDocument/2006/bibliography"/>
+  </ds:schemaRefs>
+</ds:datastoreItem>
 </file>
</xml_diff>

<commit_message>
reduced as much as possible wihtout reward
</commit_message>
<xml_diff>
--- a/Coursework/951428 Image Classification Writeup.docx
+++ b/Coursework/951428 Image Classification Writeup.docx
@@ -4,6 +4,9 @@
   <w:body>
     <w:sdt>
       <w:sdtPr>
+        <w:rPr>
+          <w:rFonts w:cstheme="minorHAnsi"/>
+        </w:rPr>
         <w:id w:val="1503700846"/>
         <w:docPartObj>
           <w:docPartGallery w:val="Cover Pages"/>
@@ -12,7 +15,7 @@
       </w:sdtPr>
       <w:sdtEndPr>
         <w:rPr>
-          <w:rFonts w:ascii="Helvetica" w:eastAsia="Times New Roman" w:hAnsi="Helvetica" w:cs="Helvetica"/>
+          <w:rFonts w:eastAsia="Times New Roman"/>
           <w:color w:val="212529"/>
           <w:sz w:val="24"/>
           <w:szCs w:val="24"/>
@@ -21,8 +24,14 @@
       </w:sdtEndPr>
       <w:sdtContent>
         <w:p>
+          <w:pPr>
+            <w:rPr>
+              <w:rFonts w:cstheme="minorHAnsi"/>
+            </w:rPr>
+          </w:pPr>
           <w:r>
             <w:rPr>
+              <w:rFonts w:cstheme="minorHAnsi"/>
               <w:noProof/>
             </w:rPr>
             <mc:AlternateContent>
@@ -291,6 +300,7 @@
           </w:r>
           <w:r>
             <w:rPr>
+              <w:rFonts w:cstheme="minorHAnsi"/>
               <w:noProof/>
             </w:rPr>
             <mc:AlternateContent>
@@ -466,6 +476,7 @@
                             <w:dataBinding w:prefixMappings="xmlns:ns0='http://purl.org/dc/elements/1.1/' xmlns:ns1='http://schemas.openxmlformats.org/package/2006/metadata/core-properties' " w:xpath="/ns1:coreProperties[1]/ns0:creator[1]" w:storeItemID="{6C3C8BC8-F283-45AE-878A-BAB7291924A1}"/>
                             <w:text/>
                           </w:sdtPr>
+                          <w:sdtEndPr/>
                           <w:sdtContent>
                             <w:p>
                               <w:pPr>
@@ -511,6 +522,7 @@
                               <w:dataBinding w:prefixMappings="xmlns:ns0='http://schemas.microsoft.com/office/2006/coverPageProps' " w:xpath="/ns0:CoverPageProperties[1]/ns0:CompanyEmail[1]" w:storeItemID="{55AF091B-3C7A-41E3-B477-F2FDAA23CFDA}"/>
                               <w:text/>
                             </w:sdtPr>
+                            <w:sdtEndPr/>
                             <w:sdtContent>
                               <w:r>
                                 <w:rPr>
@@ -533,6 +545,7 @@
           </w:r>
           <w:r>
             <w:rPr>
+              <w:rFonts w:cstheme="minorHAnsi"/>
               <w:noProof/>
             </w:rPr>
             <mc:AlternateContent>
@@ -630,7 +643,25 @@
                                         <w:sz w:val="64"/>
                                         <w:szCs w:val="64"/>
                                       </w:rPr>
-                                      <w:t>m45: Object recognition</w:t>
+                                      <w:t>m45</w:t>
+                                    </w:r>
+                                    <w:r>
+                                      <w:rPr>
+                                        <w:caps/>
+                                        <w:color w:val="4472C4" w:themeColor="accent1"/>
+                                        <w:sz w:val="64"/>
+                                        <w:szCs w:val="64"/>
+                                      </w:rPr>
+                                      <w:t>J</w:t>
+                                    </w:r>
+                                    <w:r>
+                                      <w:rPr>
+                                        <w:caps/>
+                                        <w:color w:val="4472C4" w:themeColor="accent1"/>
+                                        <w:sz w:val="64"/>
+                                        <w:szCs w:val="64"/>
+                                      </w:rPr>
+                                      <w:t>: Object recognition</w:t>
                                     </w:r>
                                   </w:sdtContent>
                                 </w:sdt>
@@ -693,7 +724,7 @@
               </mc:Choice>
               <mc:Fallback>
                 <w:pict>
-                  <v:shape w14:anchorId="5019709F" id="Text Box 154" o:spid="_x0000_s1027" type="#_x0000_t202" style="position:absolute;margin-left:0;margin-top:0;width:8in;height:286.5pt;z-index:251659264;visibility:visible;mso-wrap-style:square;mso-width-percent:941;mso-height-percent:363;mso-top-percent:300;mso-wrap-distance-left:9pt;mso-wrap-distance-top:0;mso-wrap-distance-right:9pt;mso-wrap-distance-bottom:0;mso-position-horizontal:center;mso-position-horizontal-relative:page;mso-position-vertical-relative:page;mso-width-percent:941;mso-height-percent:363;mso-top-percent:300;mso-width-relative:page;mso-height-relative:page;v-text-anchor:bottom" o:gfxdata="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" filled="f" stroked="f" strokeweight=".5pt">
+                  <v:shape w14:anchorId="5019709F" id="Text Box 154" o:spid="_x0000_s1027" type="#_x0000_t202" style="position:absolute;margin-left:0;margin-top:0;width:8in;height:286.5pt;z-index:251659264;visibility:visible;mso-wrap-style:square;mso-width-percent:941;mso-height-percent:363;mso-top-percent:300;mso-wrap-distance-left:9pt;mso-wrap-distance-top:0;mso-wrap-distance-right:9pt;mso-wrap-distance-bottom:0;mso-position-horizontal:center;mso-position-horizontal-relative:page;mso-position-vertical-relative:page;mso-width-percent:941;mso-height-percent:363;mso-top-percent:300;mso-width-relative:page;mso-height-relative:page;v-text-anchor:bottom" o:gfxdata="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" filled="f" stroked="f" strokeweight=".5pt">
                     <v:textbox inset="126pt,0,54pt,0">
                       <w:txbxContent>
                         <w:p>
@@ -732,7 +763,25 @@
                                   <w:sz w:val="64"/>
                                   <w:szCs w:val="64"/>
                                 </w:rPr>
-                                <w:t>m45: Object recognition</w:t>
+                                <w:t>m45</w:t>
+                              </w:r>
+                              <w:r>
+                                <w:rPr>
+                                  <w:caps/>
+                                  <w:color w:val="4472C4" w:themeColor="accent1"/>
+                                  <w:sz w:val="64"/>
+                                  <w:szCs w:val="64"/>
+                                </w:rPr>
+                                <w:t>J</w:t>
+                              </w:r>
+                              <w:r>
+                                <w:rPr>
+                                  <w:caps/>
+                                  <w:color w:val="4472C4" w:themeColor="accent1"/>
+                                  <w:sz w:val="64"/>
+                                  <w:szCs w:val="64"/>
+                                </w:rPr>
+                                <w:t>: Object recognition</w:t>
                               </w:r>
                             </w:sdtContent>
                           </w:sdt>
@@ -750,6 +799,7 @@
                             <w:dataBinding w:prefixMappings="xmlns:ns0='http://purl.org/dc/elements/1.1/' xmlns:ns1='http://schemas.openxmlformats.org/package/2006/metadata/core-properties' " w:xpath="/ns1:coreProperties[1]/ns0:subject[1]" w:storeItemID="{6C3C8BC8-F283-45AE-878A-BAB7291924A1}"/>
                             <w:text/>
                           </w:sdtPr>
+                          <w:sdtEndPr/>
                           <w:sdtContent>
                             <w:p>
                               <w:pPr>
@@ -784,7 +834,7 @@
         <w:p>
           <w:pPr>
             <w:rPr>
-              <w:rFonts w:ascii="Helvetica" w:eastAsia="Times New Roman" w:hAnsi="Helvetica" w:cs="Helvetica"/>
+              <w:rFonts w:eastAsia="Times New Roman" w:cstheme="minorHAnsi"/>
               <w:color w:val="212529"/>
               <w:sz w:val="24"/>
               <w:szCs w:val="24"/>
@@ -793,7 +843,7 @@
           </w:pPr>
           <w:r>
             <w:rPr>
-              <w:rFonts w:ascii="Helvetica" w:eastAsia="Times New Roman" w:hAnsi="Helvetica" w:cs="Helvetica"/>
+              <w:rFonts w:eastAsia="Times New Roman" w:cstheme="minorHAnsi"/>
               <w:color w:val="212529"/>
               <w:sz w:val="24"/>
               <w:szCs w:val="24"/>
@@ -809,7 +859,7 @@
         <w:shd w:val="clear" w:color="auto" w:fill="FFFFFF"/>
         <w:spacing w:before="100" w:beforeAutospacing="1" w:after="100" w:afterAutospacing="1" w:line="240" w:lineRule="auto"/>
         <w:rPr>
-          <w:rFonts w:ascii="Helvetica" w:eastAsia="Times New Roman" w:hAnsi="Helvetica" w:cs="Helvetica"/>
+          <w:rFonts w:eastAsia="Times New Roman" w:cstheme="minorHAnsi"/>
           <w:color w:val="212529"/>
           <w:sz w:val="24"/>
           <w:szCs w:val="24"/>
@@ -823,29 +873,18 @@
         <w:spacing w:before="100" w:beforeAutospacing="1" w:after="100" w:afterAutospacing="1" w:line="240" w:lineRule="auto"/>
         <w:ind w:left="735"/>
         <w:rPr>
-          <w:rFonts w:ascii="Helvetica" w:eastAsia="Times New Roman" w:hAnsi="Helvetica" w:cs="Helvetica"/>
-          <w:color w:val="212529"/>
-          <w:sz w:val="24"/>
-          <w:szCs w:val="24"/>
-          <w:lang w:eastAsia="en-GB"/>
-        </w:rPr>
-      </w:pPr>
-      <w:r>
-        <w:rPr>
           <w:rStyle w:val="Heading1Char"/>
-          <w:lang w:eastAsia="en-GB"/>
-        </w:rPr>
-        <w:t>Introduction.</w:t>
-      </w:r>
-      <w:r>
-        <w:rPr>
-          <w:rFonts w:ascii="Helvetica" w:eastAsia="Times New Roman" w:hAnsi="Helvetica" w:cs="Helvetica"/>
-          <w:color w:val="212529"/>
-          <w:sz w:val="24"/>
-          <w:szCs w:val="24"/>
-          <w:lang w:eastAsia="en-GB"/>
-        </w:rPr>
-        <w:t xml:space="preserve"> </w:t>
+          <w:rFonts w:asciiTheme="minorHAnsi" w:hAnsiTheme="minorHAnsi" w:cstheme="minorHAnsi"/>
+          <w:lang w:eastAsia="en-GB"/>
+        </w:rPr>
+      </w:pPr>
+      <w:r>
+        <w:rPr>
+          <w:rFonts w:cstheme="minorHAnsi"/>
+          <w:color w:val="212529"/>
+          <w:shd w:val="clear" w:color="auto" w:fill="FFFFFF"/>
+        </w:rPr>
+        <w:t>The task is to apply machine leaning algorithms to classify the testing images into object categories.</w:t>
       </w:r>
     </w:p>
     <w:p>
@@ -854,29 +893,177 @@
         <w:spacing w:before="100" w:beforeAutospacing="1" w:after="100" w:afterAutospacing="1" w:line="240" w:lineRule="auto"/>
         <w:ind w:left="735"/>
         <w:rPr>
-          <w:rFonts w:ascii="Helvetica" w:hAnsi="Helvetica" w:cs="Helvetica"/>
+          <w:rFonts w:eastAsia="Times New Roman" w:cstheme="minorHAnsi"/>
+          <w:color w:val="212529"/>
+          <w:sz w:val="24"/>
+          <w:szCs w:val="24"/>
+          <w:lang w:eastAsia="en-GB"/>
+        </w:rPr>
+      </w:pPr>
+      <w:r>
+        <w:rPr>
+          <w:rStyle w:val="Heading1Char"/>
+          <w:rFonts w:asciiTheme="minorHAnsi" w:hAnsiTheme="minorHAnsi" w:cstheme="minorHAnsi"/>
+          <w:lang w:eastAsia="en-GB"/>
+        </w:rPr>
+        <w:t>Introduction.</w:t>
+      </w:r>
+      <w:r>
+        <w:rPr>
+          <w:rFonts w:eastAsia="Times New Roman" w:cstheme="minorHAnsi"/>
+          <w:color w:val="212529"/>
+          <w:sz w:val="24"/>
+          <w:szCs w:val="24"/>
+          <w:lang w:eastAsia="en-GB"/>
+        </w:rPr>
+        <w:t xml:space="preserve"> </w:t>
+      </w:r>
+    </w:p>
+    <w:p>
+      <w:pPr>
+        <w:pStyle w:val="ListParagraph"/>
+        <w:numPr>
+          <w:ilvl w:val="0"/>
+          <w:numId w:val="2"/>
+        </w:numPr>
+        <w:shd w:val="clear" w:color="auto" w:fill="FFFFFF"/>
+        <w:spacing w:before="100" w:beforeAutospacing="1" w:after="100" w:afterAutospacing="1" w:line="240" w:lineRule="auto"/>
+        <w:rPr>
+          <w:rFonts w:cstheme="minorHAnsi"/>
           <w:color w:val="212529"/>
           <w:shd w:val="clear" w:color="auto" w:fill="FFFFFF"/>
         </w:rPr>
       </w:pPr>
       <w:r>
         <w:rPr>
-          <w:rFonts w:ascii="Helvetica" w:hAnsi="Helvetica" w:cs="Helvetica"/>
+          <w:rFonts w:cstheme="minorHAnsi"/>
           <w:color w:val="212529"/>
           <w:shd w:val="clear" w:color="auto" w:fill="FFFFFF"/>
         </w:rPr>
-        <w:t xml:space="preserve">I will use a </w:t>
-      </w:r>
-      <w:proofErr w:type="gramStart"/>
-      <w:r>
-        <w:rPr>
-          <w:rFonts w:ascii="Helvetica" w:hAnsi="Helvetica" w:cs="Helvetica"/>
+        <w:t>Classifying</w:t>
+      </w:r>
+      <w:r>
+        <w:rPr>
+          <w:rFonts w:cstheme="minorHAnsi"/>
           <w:color w:val="212529"/>
           <w:shd w:val="clear" w:color="auto" w:fill="FFFFFF"/>
         </w:rPr>
-        <w:t>CNN</w:t>
-      </w:r>
-      <w:proofErr w:type="gramEnd"/>
+        <w:t xml:space="preserve"> images</w:t>
+      </w:r>
+    </w:p>
+    <w:p>
+      <w:pPr>
+        <w:pStyle w:val="ListParagraph"/>
+        <w:numPr>
+          <w:ilvl w:val="0"/>
+          <w:numId w:val="2"/>
+        </w:numPr>
+        <w:shd w:val="clear" w:color="auto" w:fill="FFFFFF"/>
+        <w:spacing w:before="100" w:beforeAutospacing="1" w:after="100" w:afterAutospacing="1" w:line="240" w:lineRule="auto"/>
+        <w:rPr>
+          <w:rFonts w:cstheme="minorHAnsi"/>
+          <w:color w:val="212529"/>
+          <w:shd w:val="clear" w:color="auto" w:fill="FFFFFF"/>
+        </w:rPr>
+      </w:pPr>
+      <w:r>
+        <w:rPr>
+          <w:rFonts w:cstheme="minorHAnsi"/>
+          <w:color w:val="212529"/>
+          <w:shd w:val="clear" w:color="auto" w:fill="FFFFFF"/>
+        </w:rPr>
+        <w:t xml:space="preserve">To analyse the effectiveness of a 2d Convolutional Neural Network </w:t>
+      </w:r>
+      <w:proofErr w:type="spellStart"/>
+      <w:r>
+        <w:rPr>
+          <w:rFonts w:cstheme="minorHAnsi"/>
+          <w:color w:val="212529"/>
+          <w:shd w:val="clear" w:color="auto" w:fill="FFFFFF"/>
+        </w:rPr>
+        <w:t>vd</w:t>
+      </w:r>
+      <w:proofErr w:type="spellEnd"/>
+      <w:r>
+        <w:rPr>
+          <w:rFonts w:cstheme="minorHAnsi"/>
+          <w:color w:val="212529"/>
+          <w:shd w:val="clear" w:color="auto" w:fill="FFFFFF"/>
+        </w:rPr>
+        <w:t xml:space="preserve"> the effectiveness of a 3d convolutional neural network</w:t>
+      </w:r>
+    </w:p>
+    <w:p>
+      <w:pPr>
+        <w:pStyle w:val="ListParagraph"/>
+        <w:numPr>
+          <w:ilvl w:val="0"/>
+          <w:numId w:val="2"/>
+        </w:numPr>
+        <w:shd w:val="clear" w:color="auto" w:fill="FFFFFF"/>
+        <w:spacing w:before="100" w:beforeAutospacing="1" w:after="100" w:afterAutospacing="1" w:line="240" w:lineRule="auto"/>
+        <w:rPr>
+          <w:rFonts w:cstheme="minorHAnsi"/>
+          <w:color w:val="212529"/>
+          <w:shd w:val="clear" w:color="auto" w:fill="FFFFFF"/>
+        </w:rPr>
+      </w:pPr>
+      <w:r>
+        <w:rPr>
+          <w:rFonts w:cstheme="minorHAnsi"/>
+          <w:color w:val="212529"/>
+          <w:shd w:val="clear" w:color="auto" w:fill="FFFFFF"/>
+        </w:rPr>
+        <w:t xml:space="preserve"> For image recognition CNN’s can be very effective</w:t>
+      </w:r>
+    </w:p>
+    <w:p>
+      <w:pPr>
+        <w:pStyle w:val="ListParagraph"/>
+        <w:numPr>
+          <w:ilvl w:val="0"/>
+          <w:numId w:val="2"/>
+        </w:numPr>
+        <w:shd w:val="clear" w:color="auto" w:fill="FFFFFF"/>
+        <w:spacing w:before="100" w:beforeAutospacing="1" w:after="100" w:afterAutospacing="1" w:line="240" w:lineRule="auto"/>
+        <w:rPr>
+          <w:rFonts w:cstheme="minorHAnsi"/>
+          <w:color w:val="212529"/>
+          <w:shd w:val="clear" w:color="auto" w:fill="FFFFFF"/>
+        </w:rPr>
+      </w:pPr>
+      <w:r>
+        <w:rPr>
+          <w:rFonts w:cstheme="minorHAnsi"/>
+          <w:color w:val="212529"/>
+          <w:shd w:val="clear" w:color="auto" w:fill="FFFFFF"/>
+        </w:rPr>
+        <w:t xml:space="preserve"> Using a subset of the CIFAR-100 dataset, has 50000 training data of 100 different categories with a smaller selection of 10000 images to be used as tests for the models</w:t>
+      </w:r>
+    </w:p>
+    <w:p>
+      <w:pPr>
+        <w:pStyle w:val="ListParagraph"/>
+        <w:numPr>
+          <w:ilvl w:val="0"/>
+          <w:numId w:val="2"/>
+        </w:numPr>
+        <w:shd w:val="clear" w:color="auto" w:fill="FFFFFF"/>
+        <w:spacing w:before="100" w:beforeAutospacing="1" w:after="100" w:afterAutospacing="1" w:line="240" w:lineRule="auto"/>
+        <w:rPr>
+          <w:rFonts w:cstheme="minorHAnsi"/>
+          <w:color w:val="212529"/>
+          <w:shd w:val="clear" w:color="auto" w:fill="FFFFFF"/>
+        </w:rPr>
+      </w:pPr>
+      <w:r>
+        <w:rPr>
+          <w:rFonts w:cstheme="minorHAnsi"/>
+          <w:color w:val="212529"/>
+          <w:shd w:val="clear" w:color="auto" w:fill="FFFFFF"/>
+        </w:rPr>
+        <w:t xml:space="preserve"> There are 2 sets of labels, fine and coarse, both will be used</w:t>
+      </w:r>
     </w:p>
     <w:p>
       <w:pPr>
@@ -884,16 +1071,16 @@
         <w:spacing w:before="100" w:beforeAutospacing="1" w:after="100" w:afterAutospacing="1" w:line="240" w:lineRule="auto"/>
         <w:ind w:left="735"/>
         <w:rPr>
-          <w:rFonts w:ascii="Helvetica" w:eastAsia="Times New Roman" w:hAnsi="Helvetica" w:cs="Helvetica"/>
-          <w:color w:val="212529"/>
-          <w:sz w:val="24"/>
-          <w:szCs w:val="24"/>
-          <w:lang w:eastAsia="en-GB"/>
-        </w:rPr>
-      </w:pPr>
-      <w:r>
-        <w:rPr>
-          <w:rFonts w:ascii="Helvetica" w:hAnsi="Helvetica" w:cs="Helvetica"/>
+          <w:rFonts w:eastAsia="Times New Roman" w:cstheme="minorHAnsi"/>
+          <w:color w:val="212529"/>
+          <w:sz w:val="24"/>
+          <w:szCs w:val="24"/>
+          <w:lang w:eastAsia="en-GB"/>
+        </w:rPr>
+      </w:pPr>
+      <w:r>
+        <w:rPr>
+          <w:rFonts w:cstheme="minorHAnsi"/>
           <w:color w:val="212529"/>
           <w:shd w:val="clear" w:color="auto" w:fill="FFFFFF"/>
         </w:rPr>
@@ -906,22 +1093,28 @@
         <w:spacing w:before="100" w:beforeAutospacing="1" w:after="100" w:afterAutospacing="1" w:line="240" w:lineRule="auto"/>
         <w:ind w:left="735"/>
         <w:rPr>
-          <w:rFonts w:ascii="Helvetica" w:eastAsia="Times New Roman" w:hAnsi="Helvetica" w:cs="Helvetica"/>
-          <w:color w:val="212529"/>
-          <w:sz w:val="24"/>
-          <w:szCs w:val="24"/>
-          <w:lang w:eastAsia="en-GB"/>
-        </w:rPr>
-      </w:pPr>
-      <w:r>
-        <w:rPr>
-          <w:rFonts w:ascii="Helvetica" w:eastAsia="Times New Roman" w:hAnsi="Helvetica" w:cs="Helvetica"/>
+          <w:rFonts w:cstheme="minorHAnsi"/>
+          <w:color w:val="212529"/>
+          <w:shd w:val="clear" w:color="auto" w:fill="FFFFFF"/>
+        </w:rPr>
+      </w:pPr>
+      <w:r>
+        <w:rPr>
+          <w:rFonts w:eastAsia="Times New Roman" w:cstheme="minorHAnsi"/>
           <w:color w:val="212529"/>
           <w:sz w:val="24"/>
           <w:szCs w:val="24"/>
           <w:lang w:eastAsia="en-GB"/>
         </w:rPr>
         <w:t>Provide overview of the problem, the proposed solution, and your experimental results.</w:t>
+      </w:r>
+      <w:r>
+        <w:rPr>
+          <w:rFonts w:cstheme="minorHAnsi"/>
+          <w:color w:val="212529"/>
+          <w:shd w:val="clear" w:color="auto" w:fill="FFFFFF"/>
+        </w:rPr>
+        <w:t xml:space="preserve"> </w:t>
       </w:r>
     </w:p>
     <w:p>
@@ -930,16 +1123,16 @@
         <w:spacing w:before="100" w:beforeAutospacing="1" w:after="100" w:afterAutospacing="1" w:line="240" w:lineRule="auto"/>
         <w:ind w:left="735"/>
         <w:rPr>
-          <w:rFonts w:ascii="Helvetica" w:eastAsia="Times New Roman" w:hAnsi="Helvetica" w:cs="Helvetica"/>
-          <w:color w:val="212529"/>
-          <w:sz w:val="24"/>
-          <w:szCs w:val="24"/>
-          <w:lang w:eastAsia="en-GB"/>
-        </w:rPr>
-      </w:pPr>
-      <w:r>
-        <w:rPr>
-          <w:rFonts w:ascii="Helvetica" w:hAnsi="Helvetica" w:cs="Helvetica"/>
+          <w:rFonts w:eastAsia="Times New Roman" w:cstheme="minorHAnsi"/>
+          <w:color w:val="212529"/>
+          <w:sz w:val="24"/>
+          <w:szCs w:val="24"/>
+          <w:lang w:eastAsia="en-GB"/>
+        </w:rPr>
+      </w:pPr>
+      <w:r>
+        <w:rPr>
+          <w:rFonts w:cstheme="minorHAnsi"/>
           <w:color w:val="212529"/>
           <w:sz w:val="20"/>
           <w:szCs w:val="20"/>
@@ -955,15 +1148,153 @@
         <w:ind w:left="735"/>
         <w:rPr>
           <w:rStyle w:val="Heading1Char"/>
+          <w:rFonts w:asciiTheme="minorHAnsi" w:hAnsiTheme="minorHAnsi" w:cstheme="minorHAnsi"/>
           <w:lang w:eastAsia="en-GB"/>
         </w:rPr>
       </w:pPr>
       <w:r>
         <w:rPr>
           <w:rStyle w:val="Heading1Char"/>
+          <w:rFonts w:asciiTheme="minorHAnsi" w:hAnsiTheme="minorHAnsi" w:cstheme="minorHAnsi"/>
           <w:lang w:eastAsia="en-GB"/>
         </w:rPr>
         <w:t>Method. </w:t>
+      </w:r>
+    </w:p>
+    <w:p>
+      <w:pPr>
+        <w:pStyle w:val="ListParagraph"/>
+        <w:numPr>
+          <w:ilvl w:val="0"/>
+          <w:numId w:val="3"/>
+        </w:numPr>
+        <w:shd w:val="clear" w:color="auto" w:fill="FFFFFF"/>
+        <w:spacing w:before="100" w:beforeAutospacing="1" w:after="100" w:afterAutospacing="1" w:line="240" w:lineRule="auto"/>
+        <w:rPr>
+          <w:rFonts w:eastAsia="Times New Roman" w:cstheme="minorHAnsi"/>
+          <w:color w:val="212529"/>
+          <w:sz w:val="24"/>
+          <w:szCs w:val="24"/>
+          <w:lang w:eastAsia="en-GB"/>
+        </w:rPr>
+      </w:pPr>
+      <w:r>
+        <w:rPr>
+          <w:rFonts w:eastAsia="Times New Roman" w:cstheme="minorHAnsi"/>
+          <w:color w:val="212529"/>
+          <w:sz w:val="24"/>
+          <w:szCs w:val="24"/>
+          <w:lang w:eastAsia="en-GB"/>
+        </w:rPr>
+        <w:t xml:space="preserve">Extract features using HOG’s </w:t>
+      </w:r>
+    </w:p>
+    <w:p>
+      <w:pPr>
+        <w:pStyle w:val="ListParagraph"/>
+        <w:numPr>
+          <w:ilvl w:val="0"/>
+          <w:numId w:val="3"/>
+        </w:numPr>
+        <w:shd w:val="clear" w:color="auto" w:fill="FFFFFF"/>
+        <w:spacing w:before="100" w:beforeAutospacing="1" w:after="100" w:afterAutospacing="1" w:line="240" w:lineRule="auto"/>
+        <w:rPr>
+          <w:rFonts w:eastAsia="Times New Roman" w:cstheme="minorHAnsi"/>
+          <w:color w:val="212529"/>
+          <w:sz w:val="24"/>
+          <w:szCs w:val="24"/>
+          <w:lang w:eastAsia="en-GB"/>
+        </w:rPr>
+      </w:pPr>
+      <w:r>
+        <w:rPr>
+          <w:rFonts w:eastAsia="Times New Roman" w:cstheme="minorHAnsi"/>
+          <w:color w:val="212529"/>
+          <w:sz w:val="24"/>
+          <w:szCs w:val="24"/>
+          <w:lang w:eastAsia="en-GB"/>
+        </w:rPr>
+        <w:t>2d CNN trained and tested</w:t>
+      </w:r>
+    </w:p>
+    <w:p>
+      <w:pPr>
+        <w:pStyle w:val="ListParagraph"/>
+        <w:numPr>
+          <w:ilvl w:val="0"/>
+          <w:numId w:val="3"/>
+        </w:numPr>
+        <w:shd w:val="clear" w:color="auto" w:fill="FFFFFF"/>
+        <w:spacing w:before="100" w:beforeAutospacing="1" w:after="100" w:afterAutospacing="1" w:line="240" w:lineRule="auto"/>
+        <w:rPr>
+          <w:rFonts w:eastAsia="Times New Roman" w:cstheme="minorHAnsi"/>
+          <w:color w:val="212529"/>
+          <w:sz w:val="24"/>
+          <w:szCs w:val="24"/>
+          <w:lang w:eastAsia="en-GB"/>
+        </w:rPr>
+      </w:pPr>
+      <w:r>
+        <w:rPr>
+          <w:rFonts w:eastAsia="Times New Roman" w:cstheme="minorHAnsi"/>
+          <w:color w:val="212529"/>
+          <w:sz w:val="24"/>
+          <w:szCs w:val="24"/>
+          <w:lang w:eastAsia="en-GB"/>
+        </w:rPr>
+        <w:t>3d CNN trained and tested</w:t>
+      </w:r>
+    </w:p>
+    <w:p>
+      <w:pPr>
+        <w:pStyle w:val="ListParagraph"/>
+        <w:numPr>
+          <w:ilvl w:val="0"/>
+          <w:numId w:val="3"/>
+        </w:numPr>
+        <w:shd w:val="clear" w:color="auto" w:fill="FFFFFF"/>
+        <w:spacing w:before="100" w:beforeAutospacing="1" w:after="100" w:afterAutospacing="1" w:line="240" w:lineRule="auto"/>
+        <w:rPr>
+          <w:rFonts w:eastAsia="Times New Roman" w:cstheme="minorHAnsi"/>
+          <w:color w:val="212529"/>
+          <w:sz w:val="24"/>
+          <w:szCs w:val="24"/>
+          <w:lang w:eastAsia="en-GB"/>
+        </w:rPr>
+      </w:pPr>
+      <w:r>
+        <w:rPr>
+          <w:rFonts w:eastAsia="Times New Roman" w:cstheme="minorHAnsi"/>
+          <w:color w:val="212529"/>
+          <w:sz w:val="24"/>
+          <w:szCs w:val="24"/>
+          <w:lang w:eastAsia="en-GB"/>
+        </w:rPr>
+        <w:t>Graph plotted of the learning and accuracy and scored on unseen data</w:t>
+      </w:r>
+    </w:p>
+    <w:p>
+      <w:pPr>
+        <w:shd w:val="clear" w:color="auto" w:fill="FFFFFF"/>
+        <w:spacing w:before="100" w:beforeAutospacing="1" w:after="100" w:afterAutospacing="1" w:line="240" w:lineRule="auto"/>
+        <w:ind w:left="1095"/>
+        <w:rPr>
+          <w:rFonts w:eastAsia="Times New Roman" w:cstheme="minorHAnsi"/>
+          <w:color w:val="212529"/>
+          <w:sz w:val="24"/>
+          <w:szCs w:val="24"/>
+          <w:lang w:eastAsia="en-GB"/>
+        </w:rPr>
+      </w:pPr>
+      <w:r>
+        <w:rPr>
+          <w:rFonts w:eastAsia="Times New Roman" w:cstheme="minorHAnsi"/>
+          <w:color w:val="212529"/>
+          <w:sz w:val="24"/>
+          <w:szCs w:val="24"/>
+          <w:lang w:eastAsia="en-GB"/>
+        </w:rPr>
+        <w:t>Present your proposed method in detail. This should cover how the features are extracted, any feature processing you use (e.g. clustering and histogram generation, dimensionality reduction), which classifier(s) is/are used, and how they are trained and tested. This section may contain multiple sub-sections.</w:t>
       </w:r>
     </w:p>
     <w:p>
@@ -972,44 +1303,22 @@
         <w:spacing w:before="100" w:beforeAutospacing="1" w:after="100" w:afterAutospacing="1" w:line="240" w:lineRule="auto"/>
         <w:ind w:left="735"/>
         <w:rPr>
-          <w:rFonts w:ascii="Helvetica" w:eastAsia="Times New Roman" w:hAnsi="Helvetica" w:cs="Helvetica"/>
-          <w:color w:val="212529"/>
-          <w:sz w:val="24"/>
-          <w:szCs w:val="24"/>
-          <w:lang w:eastAsia="en-GB"/>
-        </w:rPr>
-      </w:pPr>
-      <w:r>
-        <w:rPr>
-          <w:rFonts w:ascii="Helvetica" w:eastAsia="Times New Roman" w:hAnsi="Helvetica" w:cs="Helvetica"/>
-          <w:color w:val="212529"/>
-          <w:sz w:val="24"/>
-          <w:szCs w:val="24"/>
-          <w:lang w:eastAsia="en-GB"/>
-        </w:rPr>
-        <w:t>Present your proposed method in detail. This should cover how the features are extracted, any feature processing you use (</w:t>
-      </w:r>
-      <w:proofErr w:type="gramStart"/>
-      <w:r>
-        <w:rPr>
-          <w:rFonts w:ascii="Helvetica" w:eastAsia="Times New Roman" w:hAnsi="Helvetica" w:cs="Helvetica"/>
-          <w:color w:val="212529"/>
-          <w:sz w:val="24"/>
-          <w:szCs w:val="24"/>
-          <w:lang w:eastAsia="en-GB"/>
-        </w:rPr>
-        <w:t>e.g.</w:t>
-      </w:r>
-      <w:proofErr w:type="gramEnd"/>
-      <w:r>
-        <w:rPr>
-          <w:rFonts w:ascii="Helvetica" w:eastAsia="Times New Roman" w:hAnsi="Helvetica" w:cs="Helvetica"/>
-          <w:color w:val="212529"/>
-          <w:sz w:val="24"/>
-          <w:szCs w:val="24"/>
-          <w:lang w:eastAsia="en-GB"/>
-        </w:rPr>
-        <w:t xml:space="preserve"> clustering and histogram generation, dimensionality reduction), which classifier(s) is/are used, and how they are trained and tested. This section may contain multiple sub-sections.</w:t>
+          <w:rFonts w:cstheme="minorHAnsi"/>
+          <w:color w:val="212529"/>
+          <w:sz w:val="20"/>
+          <w:szCs w:val="20"/>
+          <w:shd w:val="clear" w:color="auto" w:fill="FFFFFF"/>
+        </w:rPr>
+      </w:pPr>
+      <w:r>
+        <w:rPr>
+          <w:rFonts w:cstheme="minorHAnsi"/>
+          <w:color w:val="212529"/>
+          <w:sz w:val="20"/>
+          <w:szCs w:val="20"/>
+          <w:shd w:val="clear" w:color="auto" w:fill="FFFFFF"/>
+        </w:rPr>
+        <w:t>The proposed method shows clear understanding of the material. Multiple comparative methods are presented, and the reasoning behind their selection is well presented. There is deep, critical reasoning behind the choices.</w:t>
       </w:r>
     </w:p>
     <w:p>
@@ -1018,7 +1327,418 @@
         <w:spacing w:before="100" w:beforeAutospacing="1" w:after="100" w:afterAutospacing="1" w:line="240" w:lineRule="auto"/>
         <w:ind w:left="735"/>
         <w:rPr>
-          <w:rFonts w:ascii="Helvetica" w:hAnsi="Helvetica" w:cs="Helvetica"/>
+          <w:rFonts w:eastAsia="Times New Roman" w:cstheme="minorHAnsi"/>
+          <w:color w:val="212529"/>
+          <w:sz w:val="24"/>
+          <w:szCs w:val="24"/>
+          <w:lang w:eastAsia="en-GB"/>
+        </w:rPr>
+      </w:pPr>
+      <w:r>
+        <w:rPr>
+          <w:rFonts w:eastAsia="Times New Roman" w:cstheme="minorHAnsi"/>
+          <w:color w:val="212529"/>
+          <w:sz w:val="24"/>
+          <w:szCs w:val="24"/>
+          <w:lang w:eastAsia="en-GB"/>
+        </w:rPr>
+        <w:fldChar w:fldCharType="begin" w:fldLock="1"/>
+      </w:r>
+      <w:r>
+        <w:rPr>
+          <w:rFonts w:eastAsia="Times New Roman" w:cstheme="minorHAnsi"/>
+          <w:color w:val="212529"/>
+          <w:sz w:val="24"/>
+          <w:szCs w:val="24"/>
+          <w:lang w:eastAsia="en-GB"/>
+        </w:rPr>
+        <w:instrText>ADDIN CSL_CITATION {"citationItems":[{"id":"ITEM-1","itemData":{"DOI":"10.1016/j.procs.2018.05.198","ISSN":"18770509","abstract":"This paper presents an empirical analysis of theperformance of popular convolutional neural networks (CNNs) for identifying objects in real time video feeds. The most popular convolution neural networks for object detection and object category classification from images are Alex Nets, GoogLeNet, and ResNet50. A variety of image data sets are available to test the performance of different types of CNN's. The commonly found benchmark datasets for evaluating the performance of a convolutional neural network are anImageNet dataset, and CIFAR10, CIFAR100, and MNIST image data sets. This study focuses on analyzing the performance of three popular networks: Alex Net, GoogLeNet, and ResNet50. We have taken three most popular data sets ImageNet, CIFAR10, and CIFAR100 for our study, since, testing the performance of a network on a single data set does not reveal its true capability and limitations. It must be noted that videos are not used as a training dataset, they are used as testing datasets. Our analysis shows that GoogLeNet and ResNet50 are able to recognize objects with better precision compared to Alex Net. Moreover, theperformance of trained CNN's vary substantially across different categories of objects and we, therefore, will discuss the possible reasons for this.","author":[{"dropping-particle":"","family":"Sharma","given":"Neha","non-dropping-particle":"","parse-names":false,"suffix":""},{"dropping-particle":"","family":"Jain","given":"Vibhor","non-dropping-particle":"","parse-names":false,"suffix":""},{"dropping-particle":"","family":"Mishra","given":"Anju","non-dropping-particle":"","parse-names":false,"suffix":""}],"container-title":"Procedia Computer Science","id":"ITEM-1","issue":"Iccids","issued":{"date-parts":[["2018"]]},"page":"377-384","publisher":"Elsevier B.V.","title":"An Analysis of Convolutional Neural Networks for Image Classification","type":"article-journal","volume":"132"},"uris":["http://www.mendeley.com/documents/?uuid=c58d24fb-9ace-45f2-8806-4898e8de039f"]}],"mendeley":{"formattedCitation":"(Sharma, Jain and Mishra, 2018)","plainTextFormattedCitation":"(Sharma, Jain and Mishra, 2018)","previouslyFormattedCitation":"(Sharma, Jain and Mishra, 2018)"},"properties":{"noteIndex":0},"schema":"https://github.com/citation-style-language/schema/raw/master/csl-citation.json"}</w:instrText>
+      </w:r>
+      <w:r>
+        <w:rPr>
+          <w:rFonts w:eastAsia="Times New Roman" w:cstheme="minorHAnsi"/>
+          <w:color w:val="212529"/>
+          <w:sz w:val="24"/>
+          <w:szCs w:val="24"/>
+          <w:lang w:eastAsia="en-GB"/>
+        </w:rPr>
+        <w:fldChar w:fldCharType="separate"/>
+      </w:r>
+      <w:r>
+        <w:rPr>
+          <w:rFonts w:eastAsia="Times New Roman" w:cstheme="minorHAnsi"/>
+          <w:noProof/>
+          <w:color w:val="212529"/>
+          <w:sz w:val="24"/>
+          <w:szCs w:val="24"/>
+          <w:lang w:eastAsia="en-GB"/>
+        </w:rPr>
+        <w:t>(Sharma, Jain and Mishra, 2018)</w:t>
+      </w:r>
+      <w:r>
+        <w:rPr>
+          <w:rFonts w:eastAsia="Times New Roman" w:cstheme="minorHAnsi"/>
+          <w:color w:val="212529"/>
+          <w:sz w:val="24"/>
+          <w:szCs w:val="24"/>
+          <w:lang w:eastAsia="en-GB"/>
+        </w:rPr>
+        <w:fldChar w:fldCharType="end"/>
+      </w:r>
+      <w:r>
+        <w:rPr>
+          <w:rFonts w:eastAsia="Times New Roman" w:cstheme="minorHAnsi"/>
+          <w:color w:val="212529"/>
+          <w:sz w:val="24"/>
+          <w:szCs w:val="24"/>
+          <w:lang w:eastAsia="en-GB"/>
+        </w:rPr>
+        <w:fldChar w:fldCharType="begin" w:fldLock="1"/>
+      </w:r>
+      <w:r>
+        <w:rPr>
+          <w:rFonts w:eastAsia="Times New Roman" w:cstheme="minorHAnsi"/>
+          <w:color w:val="212529"/>
+          <w:sz w:val="24"/>
+          <w:szCs w:val="24"/>
+          <w:lang w:eastAsia="en-GB"/>
+        </w:rPr>
+        <w:instrText>ADDIN CSL_CITATION {"citationItems":[{"id":"ITEM-1","itemData":{"ISSN":"23318422","abstract":"During the last years, Convolutional Neural Networks (CNNs) have achieved state-of-the-art performance in image classification. Their architectures have largely drawn inspiration by models of the primate visual system. However, while recent research results of neuroscience prove the existence of non-linear operations in the response of complex visual cells, little effort has been devoted to extend the convolution technique to non-linear forms. Typical convolutional layers are linear systems, hence their expressiveness is limited. To overcome this, various non-linearities have been used as activation functions inside CNNs, while also many pooling strategies have been applied. We address the issue of developing a convolution method in the context of a computational model of the visual cortex, exploring quadratic forms through the Volterra kernels. Such forms, constituting a more rich function space, are used as approximations of the response profile of visual cells. Our proposed second-order convolution is tested on CIFAR-10 and CIFAR-100. We show that a network which combines linear and non-linear filters in its convolutional layers, can outperform networks that use standard linear filters with the same architecture, yielding results competitive with the state-of-the-art on these datasets.","author":[{"dropping-particle":"","family":"Zoumpourlis","given":"Georgios","non-dropping-particle":"","parse-names":false,"suffix":""},{"dropping-particle":"","family":"Doumanoglou","given":"Alexandros","non-dropping-particle":"","parse-names":false,"suffix":""},{"dropping-particle":"","family":"Vretos","given":"Nicholas","non-dropping-particle":"","parse-names":false,"suffix":""},{"dropping-particle":"","family":"Daras","given":"Petros","non-dropping-particle":"","parse-names":false,"suffix":""}],"container-title":"arXiv","id":"ITEM-1","issued":{"date-parts":[["2017"]]},"page":"4761-4769","title":"Non-linear convolution filters for CNN-based learning","type":"article-journal"},"uris":["http://www.mendeley.com/documents/?uuid=7694df04-d07b-47fc-9afe-1e36f5eadd17"]}],"mendeley":{"formattedCitation":"(Zoumpourlis &lt;i&gt;et al.&lt;/i&gt;, 2017)","plainTextFormattedCitation":"(Zoumpourlis et al., 2017)","previouslyFormattedCitation":"(Zoumpourlis &lt;i&gt;et al.&lt;/i&gt;, 2017)"},"properties":{"noteIndex":0},"schema":"https://github.com/citation-style-language/schema/raw/master/csl-citation.json"}</w:instrText>
+      </w:r>
+      <w:r>
+        <w:rPr>
+          <w:rFonts w:eastAsia="Times New Roman" w:cstheme="minorHAnsi"/>
+          <w:color w:val="212529"/>
+          <w:sz w:val="24"/>
+          <w:szCs w:val="24"/>
+          <w:lang w:eastAsia="en-GB"/>
+        </w:rPr>
+        <w:fldChar w:fldCharType="separate"/>
+      </w:r>
+      <w:r>
+        <w:rPr>
+          <w:rFonts w:eastAsia="Times New Roman" w:cstheme="minorHAnsi"/>
+          <w:noProof/>
+          <w:color w:val="212529"/>
+          <w:sz w:val="24"/>
+          <w:szCs w:val="24"/>
+          <w:lang w:eastAsia="en-GB"/>
+        </w:rPr>
+        <w:t xml:space="preserve">(Zoumpourlis </w:t>
+      </w:r>
+      <w:r>
+        <w:rPr>
+          <w:rFonts w:eastAsia="Times New Roman" w:cstheme="minorHAnsi"/>
+          <w:i/>
+          <w:noProof/>
+          <w:color w:val="212529"/>
+          <w:sz w:val="24"/>
+          <w:szCs w:val="24"/>
+          <w:lang w:eastAsia="en-GB"/>
+        </w:rPr>
+        <w:t>et al.</w:t>
+      </w:r>
+      <w:r>
+        <w:rPr>
+          <w:rFonts w:eastAsia="Times New Roman" w:cstheme="minorHAnsi"/>
+          <w:noProof/>
+          <w:color w:val="212529"/>
+          <w:sz w:val="24"/>
+          <w:szCs w:val="24"/>
+          <w:lang w:eastAsia="en-GB"/>
+        </w:rPr>
+        <w:t>, 2017)</w:t>
+      </w:r>
+      <w:r>
+        <w:rPr>
+          <w:rFonts w:eastAsia="Times New Roman" w:cstheme="minorHAnsi"/>
+          <w:color w:val="212529"/>
+          <w:sz w:val="24"/>
+          <w:szCs w:val="24"/>
+          <w:lang w:eastAsia="en-GB"/>
+        </w:rPr>
+        <w:fldChar w:fldCharType="end"/>
+      </w:r>
+      <w:r>
+        <w:rPr>
+          <w:rFonts w:eastAsia="Times New Roman" w:cstheme="minorHAnsi"/>
+          <w:color w:val="212529"/>
+          <w:sz w:val="24"/>
+          <w:szCs w:val="24"/>
+          <w:lang w:eastAsia="en-GB"/>
+        </w:rPr>
+        <w:fldChar w:fldCharType="begin" w:fldLock="1"/>
+      </w:r>
+      <w:r>
+        <w:rPr>
+          <w:rFonts w:eastAsia="Times New Roman" w:cstheme="minorHAnsi"/>
+          <w:color w:val="212529"/>
+          <w:sz w:val="24"/>
+          <w:szCs w:val="24"/>
+          <w:lang w:eastAsia="en-GB"/>
+        </w:rPr>
+        <w:instrText>ADDIN CSL_CITATION {"citationItems":[{"id":"ITEM-1","itemData":{"ISSN":"23318422","abstract":"The performance of Convolutional Neural Networks (CNNs) highly relies on their architectures. In order to design a CNN with promising performance, extended expertise in both CNNs and the investigated problem is required, which is not necessarily held by every user interested in CNNs or the problem domain. In this paper, we propose to automatically evolve CNN architectures by using a genetic algorithm based on ResNet blocks and DenseNet blocks. The proposed algorithm is completely automatic in designing CNN architectures, particularly, neither pre-processing before it starts nor post-processing on the designed CNN is needed. Furthermore, the proposed algorithm does not require users with domain knowledge on CNNs, the investigated problem or even genetic algorithms. The proposed algorithm is evaluated on CIFAR10 and CIFAR100 against 18 state-of-the-art peer competitors. Experimental results show that it outperforms state-of-the-art CNNs hand-crafted and CNNs designed by automatic peer competitors in terms of the classification accuracy, and achieves the competitive classification accuracy against semi-automatic peer competitors. In addition, the proposed algorithm consumes much less time than most peer competitors in finding the best CNN architectures.","author":[{"dropping-particle":"","family":"Sun","given":"Yanan","non-dropping-particle":"","parse-names":false,"suffix":""},{"dropping-particle":"","family":"Xue","given":"Bing","non-dropping-particle":"","parse-names":false,"suffix":""},{"dropping-particle":"","family":"Zhang","given":"Mengjie","non-dropping-particle":"","parse-names":false,"suffix":""},{"dropping-particle":"","family":"Yen","given":"Gary G.","non-dropping-particle":"","parse-names":false,"suffix":""}],"container-title":"arXiv","id":"ITEM-1","issue":"Back 1996","issued":{"date-parts":[["2018"]]},"title":"Automatically evolving CNN architectures based on blocks","type":"article-journal"},"uris":["http://www.mendeley.com/documents/?uuid=9b8c14d9-8249-4f1a-9b80-8eaded86efc3"]}],"mendeley":{"formattedCitation":"(Sun &lt;i&gt;et al.&lt;/i&gt;, 2018)","plainTextFormattedCitation":"(Sun et al., 2018)","previouslyFormattedCitation":"(Sun &lt;i&gt;et al.&lt;/i&gt;, 2018)"},"properties":{"noteIndex":0},"schema":"https://github.com/citation-style-language/schema/raw/master/csl-citation.json"}</w:instrText>
+      </w:r>
+      <w:r>
+        <w:rPr>
+          <w:rFonts w:eastAsia="Times New Roman" w:cstheme="minorHAnsi"/>
+          <w:color w:val="212529"/>
+          <w:sz w:val="24"/>
+          <w:szCs w:val="24"/>
+          <w:lang w:eastAsia="en-GB"/>
+        </w:rPr>
+        <w:fldChar w:fldCharType="separate"/>
+      </w:r>
+      <w:r>
+        <w:rPr>
+          <w:rFonts w:eastAsia="Times New Roman" w:cstheme="minorHAnsi"/>
+          <w:noProof/>
+          <w:color w:val="212529"/>
+          <w:sz w:val="24"/>
+          <w:szCs w:val="24"/>
+          <w:lang w:eastAsia="en-GB"/>
+        </w:rPr>
+        <w:t xml:space="preserve">(Sun </w:t>
+      </w:r>
+      <w:r>
+        <w:rPr>
+          <w:rFonts w:eastAsia="Times New Roman" w:cstheme="minorHAnsi"/>
+          <w:i/>
+          <w:noProof/>
+          <w:color w:val="212529"/>
+          <w:sz w:val="24"/>
+          <w:szCs w:val="24"/>
+          <w:lang w:eastAsia="en-GB"/>
+        </w:rPr>
+        <w:t>et al.</w:t>
+      </w:r>
+      <w:r>
+        <w:rPr>
+          <w:rFonts w:eastAsia="Times New Roman" w:cstheme="minorHAnsi"/>
+          <w:noProof/>
+          <w:color w:val="212529"/>
+          <w:sz w:val="24"/>
+          <w:szCs w:val="24"/>
+          <w:lang w:eastAsia="en-GB"/>
+        </w:rPr>
+        <w:t>, 2018)</w:t>
+      </w:r>
+      <w:r>
+        <w:rPr>
+          <w:rFonts w:eastAsia="Times New Roman" w:cstheme="minorHAnsi"/>
+          <w:color w:val="212529"/>
+          <w:sz w:val="24"/>
+          <w:szCs w:val="24"/>
+          <w:lang w:eastAsia="en-GB"/>
+        </w:rPr>
+        <w:fldChar w:fldCharType="end"/>
+      </w:r>
+      <w:r>
+        <w:rPr>
+          <w:rFonts w:eastAsia="Times New Roman" w:cstheme="minorHAnsi"/>
+          <w:color w:val="212529"/>
+          <w:sz w:val="24"/>
+          <w:szCs w:val="24"/>
+          <w:lang w:eastAsia="en-GB"/>
+        </w:rPr>
+        <w:fldChar w:fldCharType="begin" w:fldLock="1"/>
+      </w:r>
+      <w:r>
+        <w:rPr>
+          <w:rFonts w:eastAsia="Times New Roman" w:cstheme="minorHAnsi"/>
+          <w:color w:val="212529"/>
+          <w:sz w:val="24"/>
+          <w:szCs w:val="24"/>
+          <w:lang w:eastAsia="en-GB"/>
+        </w:rPr>
+        <w:instrText>ADDIN CSL_CITATION {"citationItems":[{"id":"ITEM-1","itemData":{"DOI":"10.1109/GCCE.2016.7800375","ISBN":"9781509023332","abstract":"This paper proposes an aggregate (or mixture) of ensemble models for image retrieval based on deep Convolutional Neural Networks (CNN). It utilizes two kinds of deep learning networks, AlexNet and Network In Network (NIN), to obtain image features, and to compute weighted average feature vectors for image retrieval. Based on experimental results, the aggregate ensemble architecture effectively enhances learning with higher accuracy than single CNN in image classification. When the proposed aggregate of deep CNN-based ensemble model is applied to CIFAR-10 and CIFAR-100 datasets, it is shown to achieve 0.867 and 0.526 mean average precision in image retrieval, respectively.","author":[{"dropping-particle":"","family":"Huang","given":"Hsin Kai","non-dropping-particle":"","parse-names":false,"suffix":""},{"dropping-particle":"","family":"Chiu","given":"Chien Fang","non-dropping-particle":"","parse-names":false,"suffix":""},{"dropping-particle":"","family":"Kuo","given":"Chien Hao","non-dropping-particle":"","parse-names":false,"suffix":""},{"dropping-particle":"","family":"Wu","given":"Yu Chi","non-dropping-particle":"","parse-names":false,"suffix":""},{"dropping-particle":"","family":"Chu","given":"Narisa N.Y.","non-dropping-particle":"","parse-names":false,"suffix":""},{"dropping-particle":"","family":"Chang","given":"Pao Chi","non-dropping-particle":"","parse-names":false,"suffix":""}],"container-title":"2016 IEEE 5th Global Conference on Consumer Electronics, GCCE 2016","id":"ITEM-1","issue":"1","issued":{"date-parts":[["2016"]]},"page":"5-6","publisher":"IEEE","title":"Mixture of deep CNN-based ensemble model for image retrieval","type":"article-journal"},"uris":["http://www.mendeley.com/documents/?uuid=01a50878-5870-42b3-adc7-d2f0df087c67"]}],"mendeley":{"formattedCitation":"(Huang &lt;i&gt;et al.&lt;/i&gt;, 2016)","plainTextFormattedCitation":"(Huang et al., 2016)","previouslyFormattedCitation":"(Huang &lt;i&gt;et al.&lt;/i&gt;, 2016)"},"properties":{"noteIndex":0},"schema":"https://github.com/citation-style-language/schema/raw/master/csl-citation.json"}</w:instrText>
+      </w:r>
+      <w:r>
+        <w:rPr>
+          <w:rFonts w:eastAsia="Times New Roman" w:cstheme="minorHAnsi"/>
+          <w:color w:val="212529"/>
+          <w:sz w:val="24"/>
+          <w:szCs w:val="24"/>
+          <w:lang w:eastAsia="en-GB"/>
+        </w:rPr>
+        <w:fldChar w:fldCharType="separate"/>
+      </w:r>
+      <w:r>
+        <w:rPr>
+          <w:rFonts w:eastAsia="Times New Roman" w:cstheme="minorHAnsi"/>
+          <w:noProof/>
+          <w:color w:val="212529"/>
+          <w:sz w:val="24"/>
+          <w:szCs w:val="24"/>
+          <w:lang w:eastAsia="en-GB"/>
+        </w:rPr>
+        <w:t xml:space="preserve">(Huang </w:t>
+      </w:r>
+      <w:r>
+        <w:rPr>
+          <w:rFonts w:eastAsia="Times New Roman" w:cstheme="minorHAnsi"/>
+          <w:i/>
+          <w:noProof/>
+          <w:color w:val="212529"/>
+          <w:sz w:val="24"/>
+          <w:szCs w:val="24"/>
+          <w:lang w:eastAsia="en-GB"/>
+        </w:rPr>
+        <w:t>et al.</w:t>
+      </w:r>
+      <w:r>
+        <w:rPr>
+          <w:rFonts w:eastAsia="Times New Roman" w:cstheme="minorHAnsi"/>
+          <w:noProof/>
+          <w:color w:val="212529"/>
+          <w:sz w:val="24"/>
+          <w:szCs w:val="24"/>
+          <w:lang w:eastAsia="en-GB"/>
+        </w:rPr>
+        <w:t>, 2016)</w:t>
+      </w:r>
+      <w:r>
+        <w:rPr>
+          <w:rFonts w:eastAsia="Times New Roman" w:cstheme="minorHAnsi"/>
+          <w:color w:val="212529"/>
+          <w:sz w:val="24"/>
+          <w:szCs w:val="24"/>
+          <w:lang w:eastAsia="en-GB"/>
+        </w:rPr>
+        <w:fldChar w:fldCharType="end"/>
+      </w:r>
+      <w:r>
+        <w:rPr>
+          <w:rFonts w:eastAsia="Times New Roman" w:cstheme="minorHAnsi"/>
+          <w:color w:val="212529"/>
+          <w:sz w:val="24"/>
+          <w:szCs w:val="24"/>
+          <w:lang w:eastAsia="en-GB"/>
+        </w:rPr>
+        <w:fldChar w:fldCharType="begin" w:fldLock="1"/>
+      </w:r>
+      <w:r>
+        <w:rPr>
+          <w:rFonts w:eastAsia="Times New Roman" w:cstheme="minorHAnsi"/>
+          <w:color w:val="212529"/>
+          <w:sz w:val="24"/>
+          <w:szCs w:val="24"/>
+          <w:lang w:eastAsia="en-GB"/>
+        </w:rPr>
+        <w:instrText>ADDIN CSL_CITATION {"citationItems":[{"id":"ITEM-1","itemData":{"ISBN":"978-1-4673-8391-2","ISSN":"0964-6906","author":[{"dropping-particle":"","family":"Yan","given":"Zhicheng","non-dropping-particle":"","parse-names":false,"suffix":""},{"dropping-particle":"","family":"Zhang","given":"Hao","non-dropping-particle":"","parse-names":false,"suffix":""},{"dropping-particle":"","family":"Piramuthu","given":"Robinson","non-dropping-particle":"","parse-names":false,"suffix":""},{"dropping-particle":"","family":"Jagadeesh","given":"Vignesh","non-dropping-particle":"","parse-names":false,"suffix":""},{"dropping-particle":"","family":"Decoste","given":"Dennis","non-dropping-particle":"","parse-names":false,"suffix":""},{"dropping-particle":"","family":"Di","given":"Wei","non-dropping-particle":"","parse-names":false,"suffix":""},{"dropping-particle":"","family":"Yu","given":"Yizhou","non-dropping-particle":"","parse-names":false,"suffix":""}],"container-title":"Yan_HD-CNN_Hierarchical_Deep_ICCV_2015_paper.pdf","id":"ITEM-1","issued":{"date-parts":[["0"]]},"page":"2740-2748","title":"Yan_HD-CNN_Hierarchical_Deep_ICCV_2015_paper.pdf","type":"article-journal"},"uris":["http://www.mendeley.com/documents/?uuid=57404243-d232-44c7-bcc3-c59f63ff5726"]}],"mendeley":{"formattedCitation":"(Yan &lt;i&gt;et al.&lt;/i&gt;, no date)","plainTextFormattedCitation":"(Yan et al., no date)","previouslyFormattedCitation":"(Yan &lt;i&gt;et al.&lt;/i&gt;, no date)"},"properties":{"noteIndex":0},"schema":"https://github.com/citation-style-language/schema/raw/master/csl-citation.json"}</w:instrText>
+      </w:r>
+      <w:r>
+        <w:rPr>
+          <w:rFonts w:eastAsia="Times New Roman" w:cstheme="minorHAnsi"/>
+          <w:color w:val="212529"/>
+          <w:sz w:val="24"/>
+          <w:szCs w:val="24"/>
+          <w:lang w:eastAsia="en-GB"/>
+        </w:rPr>
+        <w:fldChar w:fldCharType="separate"/>
+      </w:r>
+      <w:r>
+        <w:rPr>
+          <w:rFonts w:eastAsia="Times New Roman" w:cstheme="minorHAnsi"/>
+          <w:noProof/>
+          <w:color w:val="212529"/>
+          <w:sz w:val="24"/>
+          <w:szCs w:val="24"/>
+          <w:lang w:eastAsia="en-GB"/>
+        </w:rPr>
+        <w:t xml:space="preserve">(Yan </w:t>
+      </w:r>
+      <w:r>
+        <w:rPr>
+          <w:rFonts w:eastAsia="Times New Roman" w:cstheme="minorHAnsi"/>
+          <w:i/>
+          <w:noProof/>
+          <w:color w:val="212529"/>
+          <w:sz w:val="24"/>
+          <w:szCs w:val="24"/>
+          <w:lang w:eastAsia="en-GB"/>
+        </w:rPr>
+        <w:t>et al.</w:t>
+      </w:r>
+      <w:r>
+        <w:rPr>
+          <w:rFonts w:eastAsia="Times New Roman" w:cstheme="minorHAnsi"/>
+          <w:noProof/>
+          <w:color w:val="212529"/>
+          <w:sz w:val="24"/>
+          <w:szCs w:val="24"/>
+          <w:lang w:eastAsia="en-GB"/>
+        </w:rPr>
+        <w:t>, no date)</w:t>
+      </w:r>
+      <w:r>
+        <w:rPr>
+          <w:rFonts w:eastAsia="Times New Roman" w:cstheme="minorHAnsi"/>
+          <w:color w:val="212529"/>
+          <w:sz w:val="24"/>
+          <w:szCs w:val="24"/>
+          <w:lang w:eastAsia="en-GB"/>
+        </w:rPr>
+        <w:fldChar w:fldCharType="end"/>
+      </w:r>
+      <w:r>
+        <w:rPr>
+          <w:rFonts w:eastAsia="Times New Roman" w:cstheme="minorHAnsi"/>
+          <w:color w:val="212529"/>
+          <w:sz w:val="24"/>
+          <w:szCs w:val="24"/>
+          <w:lang w:eastAsia="en-GB"/>
+        </w:rPr>
+        <w:t xml:space="preserve"> </w:t>
+      </w:r>
+    </w:p>
+    <w:p>
+      <w:pPr>
+        <w:shd w:val="clear" w:color="auto" w:fill="FFFFFF"/>
+        <w:spacing w:before="100" w:beforeAutospacing="1" w:after="100" w:afterAutospacing="1" w:line="240" w:lineRule="auto"/>
+        <w:ind w:left="735"/>
+        <w:rPr>
+          <w:rFonts w:eastAsia="Times New Roman" w:cstheme="minorHAnsi"/>
+          <w:b/>
+          <w:bCs/>
+          <w:color w:val="212529"/>
+          <w:sz w:val="24"/>
+          <w:szCs w:val="24"/>
+          <w:lang w:eastAsia="en-GB"/>
+        </w:rPr>
+      </w:pPr>
+      <w:r>
+        <w:rPr>
+          <w:rStyle w:val="Heading1Char"/>
+          <w:rFonts w:asciiTheme="minorHAnsi" w:hAnsiTheme="minorHAnsi" w:cstheme="minorHAnsi"/>
+          <w:lang w:eastAsia="en-GB"/>
+        </w:rPr>
+        <w:t>Results.</w:t>
+      </w:r>
+      <w:r>
+        <w:rPr>
+          <w:rFonts w:eastAsia="Times New Roman" w:cstheme="minorHAnsi"/>
+          <w:b/>
+          <w:bCs/>
+          <w:color w:val="212529"/>
+          <w:sz w:val="24"/>
+          <w:szCs w:val="24"/>
+          <w:lang w:eastAsia="en-GB"/>
+        </w:rPr>
+        <w:t> </w:t>
+      </w:r>
+    </w:p>
+    <w:p>
+      <w:pPr>
+        <w:pStyle w:val="ListParagraph"/>
+        <w:numPr>
+          <w:ilvl w:val="0"/>
+          <w:numId w:val="4"/>
+        </w:numPr>
+        <w:shd w:val="clear" w:color="auto" w:fill="FFFFFF"/>
+        <w:spacing w:before="100" w:beforeAutospacing="1" w:after="100" w:afterAutospacing="1" w:line="240" w:lineRule="auto"/>
+        <w:rPr>
+          <w:rFonts w:cstheme="minorHAnsi"/>
           <w:color w:val="212529"/>
           <w:sz w:val="20"/>
           <w:szCs w:val="20"/>
@@ -1027,13 +1747,41 @@
       </w:pPr>
       <w:r>
         <w:rPr>
-          <w:rFonts w:ascii="Helvetica" w:hAnsi="Helvetica" w:cs="Helvetica"/>
+          <w:rFonts w:cstheme="minorHAnsi"/>
           <w:color w:val="212529"/>
           <w:sz w:val="20"/>
           <w:szCs w:val="20"/>
           <w:shd w:val="clear" w:color="auto" w:fill="FFFFFF"/>
         </w:rPr>
-        <w:t>The proposed method shows clear understanding of the material. Multiple comparative methods are presented, and the reasoning behind their selection is well presented. There is deep, critical reasoning behind the choices.</w:t>
+        <w:t>overfitting</w:t>
+      </w:r>
+    </w:p>
+    <w:p>
+      <w:pPr>
+        <w:pStyle w:val="ListParagraph"/>
+        <w:numPr>
+          <w:ilvl w:val="0"/>
+          <w:numId w:val="4"/>
+        </w:numPr>
+        <w:shd w:val="clear" w:color="auto" w:fill="FFFFFF"/>
+        <w:spacing w:before="100" w:beforeAutospacing="1" w:after="100" w:afterAutospacing="1" w:line="240" w:lineRule="auto"/>
+        <w:rPr>
+          <w:rFonts w:cstheme="minorHAnsi"/>
+          <w:color w:val="212529"/>
+          <w:sz w:val="20"/>
+          <w:szCs w:val="20"/>
+          <w:shd w:val="clear" w:color="auto" w:fill="FFFFFF"/>
+        </w:rPr>
+      </w:pPr>
+      <w:r>
+        <w:rPr>
+          <w:rFonts w:cstheme="minorHAnsi"/>
+          <w:color w:val="212529"/>
+          <w:sz w:val="20"/>
+          <w:szCs w:val="20"/>
+          <w:shd w:val="clear" w:color="auto" w:fill="FFFFFF"/>
+        </w:rPr>
+        <w:t>Confusion matrix</w:t>
       </w:r>
     </w:p>
     <w:p>
@@ -1042,369 +1790,23 @@
         <w:spacing w:before="100" w:beforeAutospacing="1" w:after="100" w:afterAutospacing="1" w:line="240" w:lineRule="auto"/>
         <w:ind w:left="735"/>
         <w:rPr>
-          <w:rFonts w:ascii="Helvetica" w:eastAsia="Times New Roman" w:hAnsi="Helvetica" w:cs="Helvetica"/>
-          <w:color w:val="212529"/>
-          <w:sz w:val="24"/>
-          <w:szCs w:val="24"/>
-          <w:lang w:eastAsia="en-GB"/>
-        </w:rPr>
-      </w:pPr>
-      <w:r>
-        <w:rPr>
-          <w:rFonts w:ascii="Helvetica" w:eastAsia="Times New Roman" w:hAnsi="Helvetica" w:cs="Helvetica"/>
-          <w:color w:val="212529"/>
-          <w:sz w:val="24"/>
-          <w:szCs w:val="24"/>
-          <w:lang w:eastAsia="en-GB"/>
-        </w:rPr>
-        <w:fldChar w:fldCharType="begin" w:fldLock="1"/>
-      </w:r>
-      <w:r>
-        <w:rPr>
-          <w:rFonts w:ascii="Helvetica" w:eastAsia="Times New Roman" w:hAnsi="Helvetica" w:cs="Helvetica"/>
-          <w:color w:val="212529"/>
-          <w:sz w:val="24"/>
-          <w:szCs w:val="24"/>
-          <w:lang w:eastAsia="en-GB"/>
-        </w:rPr>
-        <w:instrText>ADDIN CSL_CITATION {"citationItems":[{"id":"ITEM-1","itemData":{"DOI":"10.1016/j.procs.2018.05.198","ISSN":"18770509","abstract":"This paper presents an empirical analysis of theperformance of popular convolutional neural networks (CNNs) for identifying objects in real time video feeds. The most popular convolution neural networks for object detection and object category classification from images are Alex Nets, GoogLeNet, and ResNet50. A variety of image data sets are available to test the performance of different types of CNN's. The commonly found benchmark datasets for evaluating the performance of a convolutional neural network are anImageNet dataset, and CIFAR10, CIFAR100, and MNIST image data sets. This study focuses on analyzing the performance of three popular networks: Alex Net, GoogLeNet, and ResNet50. We have taken three most popular data sets ImageNet, CIFAR10, and CIFAR100 for our study, since, testing the performance of a network on a single data set does not reveal its true capability and limitations. It must be noted that videos are not used as a training dataset, they are used as testing datasets. Our analysis shows that GoogLeNet and ResNet50 are able to recognize objects with better precision compared to Alex Net. Moreover, theperformance of trained CNN's vary substantially across different categories of objects and we, therefore, will discuss the possible reasons for this.","author":[{"dropping-particle":"","family":"Sharma","given":"Neha","non-dropping-particle":"","parse-names":false,"suffix":""},{"dropping-particle":"","family":"Jain","given":"Vibhor","non-dropping-particle":"","parse-names":false,"suffix":""},{"dropping-particle":"","family":"Mishra","given":"Anju","non-dropping-particle":"","parse-names":false,"suffix":""}],"container-title":"Procedia Computer Science","id":"ITEM-1","issue":"Iccids","issued":{"date-parts":[["2018"]]},"page":"377-384","publisher":"Elsevier B.V.","title":"An Analysis of Convolutional Neural Networks for Image Classification","type":"article-journal","volume":"132"},"uris":["http://www.mendeley.com/documents/?uuid=c58d24fb-9ace-45f2-8806-4898e8de039f"]}],"mendeley":{"formattedCitation":"(Sharma, Jain and Mishra, 2018)","plainTextFormattedCitation":"(Sharma, Jain and Mishra, 2018)","previouslyFormattedCitation":"(Sharma, Jain and Mishra, 2018)"},"properties":{"noteIndex":0},"schema":"https://github.com/citation-style-language/schema/raw/master/csl-citation.json"}</w:instrText>
-      </w:r>
-      <w:r>
-        <w:rPr>
-          <w:rFonts w:ascii="Helvetica" w:eastAsia="Times New Roman" w:hAnsi="Helvetica" w:cs="Helvetica"/>
-          <w:color w:val="212529"/>
-          <w:sz w:val="24"/>
-          <w:szCs w:val="24"/>
-          <w:lang w:eastAsia="en-GB"/>
-        </w:rPr>
-        <w:fldChar w:fldCharType="separate"/>
-      </w:r>
-      <w:r>
-        <w:rPr>
-          <w:rFonts w:ascii="Helvetica" w:eastAsia="Times New Roman" w:hAnsi="Helvetica" w:cs="Helvetica"/>
-          <w:noProof/>
-          <w:color w:val="212529"/>
-          <w:sz w:val="24"/>
-          <w:szCs w:val="24"/>
-          <w:lang w:eastAsia="en-GB"/>
-        </w:rPr>
-        <w:t>(Sharma, Jain and Mishra, 2018)</w:t>
-      </w:r>
-      <w:r>
-        <w:rPr>
-          <w:rFonts w:ascii="Helvetica" w:eastAsia="Times New Roman" w:hAnsi="Helvetica" w:cs="Helvetica"/>
-          <w:color w:val="212529"/>
-          <w:sz w:val="24"/>
-          <w:szCs w:val="24"/>
-          <w:lang w:eastAsia="en-GB"/>
-        </w:rPr>
-        <w:fldChar w:fldCharType="end"/>
-      </w:r>
-      <w:r>
-        <w:rPr>
-          <w:rFonts w:ascii="Helvetica" w:eastAsia="Times New Roman" w:hAnsi="Helvetica" w:cs="Helvetica"/>
-          <w:color w:val="212529"/>
-          <w:sz w:val="24"/>
-          <w:szCs w:val="24"/>
-          <w:lang w:eastAsia="en-GB"/>
-        </w:rPr>
-        <w:fldChar w:fldCharType="begin" w:fldLock="1"/>
-      </w:r>
-      <w:r>
-        <w:rPr>
-          <w:rFonts w:ascii="Helvetica" w:eastAsia="Times New Roman" w:hAnsi="Helvetica" w:cs="Helvetica"/>
-          <w:color w:val="212529"/>
-          <w:sz w:val="24"/>
-          <w:szCs w:val="24"/>
-          <w:lang w:eastAsia="en-GB"/>
-        </w:rPr>
-        <w:instrText>ADDIN CSL_CITATION {"citationItems":[{"id":"ITEM-1","itemData":{"ISSN":"23318422","abstract":"During the last years, Convolutional Neural Networks (CNNs) have achieved state-of-the-art performance in image classification. Their architectures have largely drawn inspiration by models of the primate visual system. However, while recent research results of neuroscience prove the existence of non-linear operations in the response of complex visual cells, little effort has been devoted to extend the convolution technique to non-linear forms. Typical convolutional layers are linear systems, hence their expressiveness is limited. To overcome this, various non-linearities have been used as activation functions inside CNNs, while also many pooling strategies have been applied. We address the issue of developing a convolution method in the context of a computational model of the visual cortex, exploring quadratic forms through the Volterra kernels. Such forms, constituting a more rich function space, are used as approximations of the response profile of visual cells. Our proposed second-order convolution is tested on CIFAR-10 and CIFAR-100. We show that a network which combines linear and non-linear filters in its convolutional layers, can outperform networks that use standard linear filters with the same architecture, yielding results competitive with the state-of-the-art on these datasets.","author":[{"dropping-particle":"","family":"Zoumpourlis","given":"Georgios","non-dropping-particle":"","parse-names":false,"suffix":""},{"dropping-particle":"","family":"Doumanoglou","given":"Alexandros","non-dropping-particle":"","parse-names":false,"suffix":""},{"dropping-particle":"","family":"Vretos","given":"Nicholas","non-dropping-particle":"","parse-names":false,"suffix":""},{"dropping-particle":"","family":"Daras","given":"Petros","non-dropping-particle":"","parse-names":false,"suffix":""}],"container-title":"arXiv","id":"ITEM-1","issued":{"date-parts":[["2017"]]},"page":"4761-4769","title":"Non-linear convolution filters for CNN-based learning","type":"article-journal"},"uris":["http://www.mendeley.com/documents/?uuid=7694df04-d07b-47fc-9afe-1e36f5eadd17"]}],"mendeley":{"formattedCitation":"(Zoumpourlis &lt;i&gt;et al.&lt;/i&gt;, 2017)","plainTextFormattedCitation":"(Zoumpourlis et al., 2017)","previouslyFormattedCitation":"(Zoumpourlis &lt;i&gt;et al.&lt;/i&gt;, 2017)"},"properties":{"noteIndex":0},"schema":"https://github.com/citation-style-language/schema/raw/master/csl-citation.json"}</w:instrText>
-      </w:r>
-      <w:r>
-        <w:rPr>
-          <w:rFonts w:ascii="Helvetica" w:eastAsia="Times New Roman" w:hAnsi="Helvetica" w:cs="Helvetica"/>
-          <w:color w:val="212529"/>
-          <w:sz w:val="24"/>
-          <w:szCs w:val="24"/>
-          <w:lang w:eastAsia="en-GB"/>
-        </w:rPr>
-        <w:fldChar w:fldCharType="separate"/>
-      </w:r>
-      <w:r>
-        <w:rPr>
-          <w:rFonts w:ascii="Helvetica" w:eastAsia="Times New Roman" w:hAnsi="Helvetica" w:cs="Helvetica"/>
-          <w:noProof/>
-          <w:color w:val="212529"/>
-          <w:sz w:val="24"/>
-          <w:szCs w:val="24"/>
-          <w:lang w:eastAsia="en-GB"/>
-        </w:rPr>
-        <w:t xml:space="preserve">(Zoumpourlis </w:t>
-      </w:r>
-      <w:r>
-        <w:rPr>
-          <w:rFonts w:ascii="Helvetica" w:eastAsia="Times New Roman" w:hAnsi="Helvetica" w:cs="Helvetica"/>
-          <w:i/>
-          <w:noProof/>
-          <w:color w:val="212529"/>
-          <w:sz w:val="24"/>
-          <w:szCs w:val="24"/>
-          <w:lang w:eastAsia="en-GB"/>
-        </w:rPr>
-        <w:t>et al.</w:t>
-      </w:r>
-      <w:r>
-        <w:rPr>
-          <w:rFonts w:ascii="Helvetica" w:eastAsia="Times New Roman" w:hAnsi="Helvetica" w:cs="Helvetica"/>
-          <w:noProof/>
-          <w:color w:val="212529"/>
-          <w:sz w:val="24"/>
-          <w:szCs w:val="24"/>
-          <w:lang w:eastAsia="en-GB"/>
-        </w:rPr>
-        <w:t>, 2017)</w:t>
-      </w:r>
-      <w:r>
-        <w:rPr>
-          <w:rFonts w:ascii="Helvetica" w:eastAsia="Times New Roman" w:hAnsi="Helvetica" w:cs="Helvetica"/>
-          <w:color w:val="212529"/>
-          <w:sz w:val="24"/>
-          <w:szCs w:val="24"/>
-          <w:lang w:eastAsia="en-GB"/>
-        </w:rPr>
-        <w:fldChar w:fldCharType="end"/>
-      </w:r>
-      <w:r>
-        <w:rPr>
-          <w:rFonts w:ascii="Helvetica" w:eastAsia="Times New Roman" w:hAnsi="Helvetica" w:cs="Helvetica"/>
-          <w:color w:val="212529"/>
-          <w:sz w:val="24"/>
-          <w:szCs w:val="24"/>
-          <w:lang w:eastAsia="en-GB"/>
-        </w:rPr>
-        <w:fldChar w:fldCharType="begin" w:fldLock="1"/>
-      </w:r>
-      <w:r>
-        <w:rPr>
-          <w:rFonts w:ascii="Helvetica" w:eastAsia="Times New Roman" w:hAnsi="Helvetica" w:cs="Helvetica"/>
-          <w:color w:val="212529"/>
-          <w:sz w:val="24"/>
-          <w:szCs w:val="24"/>
-          <w:lang w:eastAsia="en-GB"/>
-        </w:rPr>
-        <w:instrText>ADDIN CSL_CITATION {"citationItems":[{"id":"ITEM-1","itemData":{"ISSN":"23318422","abstract":"The performance of Convolutional Neural Networks (CNNs) highly relies on their architectures. In order to design a CNN with promising performance, extended expertise in both CNNs and the investigated problem is required, which is not necessarily held by every user interested in CNNs or the problem domain. In this paper, we propose to automatically evolve CNN architectures by using a genetic algorithm based on ResNet blocks and DenseNet blocks. The proposed algorithm is completely automatic in designing CNN architectures, particularly, neither pre-processing before it starts nor post-processing on the designed CNN is needed. Furthermore, the proposed algorithm does not require users with domain knowledge on CNNs, the investigated problem or even genetic algorithms. The proposed algorithm is evaluated on CIFAR10 and CIFAR100 against 18 state-of-the-art peer competitors. Experimental results show that it outperforms state-of-the-art CNNs hand-crafted and CNNs designed by automatic peer competitors in terms of the classification accuracy, and achieves the competitive classification accuracy against semi-automatic peer competitors. In addition, the proposed algorithm consumes much less time than most peer competitors in finding the best CNN architectures.","author":[{"dropping-particle":"","family":"Sun","given":"Yanan","non-dropping-particle":"","parse-names":false,"suffix":""},{"dropping-particle":"","family":"Xue","given":"Bing","non-dropping-particle":"","parse-names":false,"suffix":""},{"dropping-particle":"","family":"Zhang","given":"Mengjie","non-dropping-particle":"","parse-names":false,"suffix":""},{"dropping-particle":"","family":"Yen","given":"Gary G.","non-dropping-particle":"","parse-names":false,"suffix":""}],"container-title":"arXiv","id":"ITEM-1","issue":"Back 1996","issued":{"date-parts":[["2018"]]},"title":"Automatically evolving CNN architectures based on blocks","type":"article-journal"},"uris":["http://www.mendeley.com/documents/?uuid=9b8c14d9-8249-4f1a-9b80-8eaded86efc3"]}],"mendeley":{"formattedCitation":"(Sun &lt;i&gt;et al.&lt;/i&gt;, 2018)","plainTextFormattedCitation":"(Sun et al., 2018)","previouslyFormattedCitation":"(Sun &lt;i&gt;et al.&lt;/i&gt;, 2018)"},"properties":{"noteIndex":0},"schema":"https://github.com/citation-style-language/schema/raw/master/csl-citation.json"}</w:instrText>
-      </w:r>
-      <w:r>
-        <w:rPr>
-          <w:rFonts w:ascii="Helvetica" w:eastAsia="Times New Roman" w:hAnsi="Helvetica" w:cs="Helvetica"/>
-          <w:color w:val="212529"/>
-          <w:sz w:val="24"/>
-          <w:szCs w:val="24"/>
-          <w:lang w:eastAsia="en-GB"/>
-        </w:rPr>
-        <w:fldChar w:fldCharType="separate"/>
-      </w:r>
-      <w:r>
-        <w:rPr>
-          <w:rFonts w:ascii="Helvetica" w:eastAsia="Times New Roman" w:hAnsi="Helvetica" w:cs="Helvetica"/>
-          <w:noProof/>
-          <w:color w:val="212529"/>
-          <w:sz w:val="24"/>
-          <w:szCs w:val="24"/>
-          <w:lang w:eastAsia="en-GB"/>
-        </w:rPr>
-        <w:t xml:space="preserve">(Sun </w:t>
-      </w:r>
-      <w:r>
-        <w:rPr>
-          <w:rFonts w:ascii="Helvetica" w:eastAsia="Times New Roman" w:hAnsi="Helvetica" w:cs="Helvetica"/>
-          <w:i/>
-          <w:noProof/>
-          <w:color w:val="212529"/>
-          <w:sz w:val="24"/>
-          <w:szCs w:val="24"/>
-          <w:lang w:eastAsia="en-GB"/>
-        </w:rPr>
-        <w:t>et al.</w:t>
-      </w:r>
-      <w:r>
-        <w:rPr>
-          <w:rFonts w:ascii="Helvetica" w:eastAsia="Times New Roman" w:hAnsi="Helvetica" w:cs="Helvetica"/>
-          <w:noProof/>
-          <w:color w:val="212529"/>
-          <w:sz w:val="24"/>
-          <w:szCs w:val="24"/>
-          <w:lang w:eastAsia="en-GB"/>
-        </w:rPr>
-        <w:t>, 2018)</w:t>
-      </w:r>
-      <w:r>
-        <w:rPr>
-          <w:rFonts w:ascii="Helvetica" w:eastAsia="Times New Roman" w:hAnsi="Helvetica" w:cs="Helvetica"/>
-          <w:color w:val="212529"/>
-          <w:sz w:val="24"/>
-          <w:szCs w:val="24"/>
-          <w:lang w:eastAsia="en-GB"/>
-        </w:rPr>
-        <w:fldChar w:fldCharType="end"/>
-      </w:r>
-      <w:r>
-        <w:rPr>
-          <w:rFonts w:ascii="Helvetica" w:eastAsia="Times New Roman" w:hAnsi="Helvetica" w:cs="Helvetica"/>
-          <w:color w:val="212529"/>
-          <w:sz w:val="24"/>
-          <w:szCs w:val="24"/>
-          <w:lang w:eastAsia="en-GB"/>
-        </w:rPr>
-        <w:fldChar w:fldCharType="begin" w:fldLock="1"/>
-      </w:r>
-      <w:r>
-        <w:rPr>
-          <w:rFonts w:ascii="Helvetica" w:eastAsia="Times New Roman" w:hAnsi="Helvetica" w:cs="Helvetica"/>
-          <w:color w:val="212529"/>
-          <w:sz w:val="24"/>
-          <w:szCs w:val="24"/>
-          <w:lang w:eastAsia="en-GB"/>
-        </w:rPr>
-        <w:instrText>ADDIN CSL_CITATION {"citationItems":[{"id":"ITEM-1","itemData":{"DOI":"10.1109/GCCE.2016.7800375","ISBN":"9781509023332","abstract":"This paper proposes an aggregate (or mixture) of ensemble models for image retrieval based on deep Convolutional Neural Networks (CNN). It utilizes two kinds of deep learning networks, AlexNet and Network In Network (NIN), to obtain image features, and to compute weighted average feature vectors for image retrieval. Based on experimental results, the aggregate ensemble architecture effectively enhances learning with higher accuracy than single CNN in image classification. When the proposed aggregate of deep CNN-based ensemble model is applied to CIFAR-10 and CIFAR-100 datasets, it is shown to achieve 0.867 and 0.526 mean average precision in image retrieval, respectively.","author":[{"dropping-particle":"","family":"Huang","given":"Hsin Kai","non-dropping-particle":"","parse-names":false,"suffix":""},{"dropping-particle":"","family":"Chiu","given":"Chien Fang","non-dropping-particle":"","parse-names":false,"suffix":""},{"dropping-particle":"","family":"Kuo","given":"Chien Hao","non-dropping-particle":"","parse-names":false,"suffix":""},{"dropping-particle":"","family":"Wu","given":"Yu Chi","non-dropping-particle":"","parse-names":false,"suffix":""},{"dropping-particle":"","family":"Chu","given":"Narisa N.Y.","non-dropping-particle":"","parse-names":false,"suffix":""},{"dropping-particle":"","family":"Chang","given":"Pao Chi","non-dropping-particle":"","parse-names":false,"suffix":""}],"container-title":"2016 IEEE 5th Global Conference on Consumer Electronics, GCCE 2016","id":"ITEM-1","issue":"1","issued":{"date-parts":[["2016"]]},"page":"5-6","publisher":"IEEE","title":"Mixture of deep CNN-based ensemble model for image retrieval","type":"article-journal"},"uris":["http://www.mendeley.com/documents/?uuid=01a50878-5870-42b3-adc7-d2f0df087c67"]}],"mendeley":{"formattedCitation":"(Huang &lt;i&gt;et al.&lt;/i&gt;, 2016)","plainTextFormattedCitation":"(Huang et al., 2016)","previouslyFormattedCitation":"(Huang &lt;i&gt;et al.&lt;/i&gt;, 2016)"},"properties":{"noteIndex":0},"schema":"https://github.com/citation-style-language/schema/raw/master/csl-citation.json"}</w:instrText>
-      </w:r>
-      <w:r>
-        <w:rPr>
-          <w:rFonts w:ascii="Helvetica" w:eastAsia="Times New Roman" w:hAnsi="Helvetica" w:cs="Helvetica"/>
-          <w:color w:val="212529"/>
-          <w:sz w:val="24"/>
-          <w:szCs w:val="24"/>
-          <w:lang w:eastAsia="en-GB"/>
-        </w:rPr>
-        <w:fldChar w:fldCharType="separate"/>
-      </w:r>
-      <w:r>
-        <w:rPr>
-          <w:rFonts w:ascii="Helvetica" w:eastAsia="Times New Roman" w:hAnsi="Helvetica" w:cs="Helvetica"/>
-          <w:noProof/>
-          <w:color w:val="212529"/>
-          <w:sz w:val="24"/>
-          <w:szCs w:val="24"/>
-          <w:lang w:eastAsia="en-GB"/>
-        </w:rPr>
-        <w:t xml:space="preserve">(Huang </w:t>
-      </w:r>
-      <w:r>
-        <w:rPr>
-          <w:rFonts w:ascii="Helvetica" w:eastAsia="Times New Roman" w:hAnsi="Helvetica" w:cs="Helvetica"/>
-          <w:i/>
-          <w:noProof/>
-          <w:color w:val="212529"/>
-          <w:sz w:val="24"/>
-          <w:szCs w:val="24"/>
-          <w:lang w:eastAsia="en-GB"/>
-        </w:rPr>
-        <w:t>et al.</w:t>
-      </w:r>
-      <w:r>
-        <w:rPr>
-          <w:rFonts w:ascii="Helvetica" w:eastAsia="Times New Roman" w:hAnsi="Helvetica" w:cs="Helvetica"/>
-          <w:noProof/>
-          <w:color w:val="212529"/>
-          <w:sz w:val="24"/>
-          <w:szCs w:val="24"/>
-          <w:lang w:eastAsia="en-GB"/>
-        </w:rPr>
-        <w:t>, 2016)</w:t>
-      </w:r>
-      <w:r>
-        <w:rPr>
-          <w:rFonts w:ascii="Helvetica" w:eastAsia="Times New Roman" w:hAnsi="Helvetica" w:cs="Helvetica"/>
-          <w:color w:val="212529"/>
-          <w:sz w:val="24"/>
-          <w:szCs w:val="24"/>
-          <w:lang w:eastAsia="en-GB"/>
-        </w:rPr>
-        <w:fldChar w:fldCharType="end"/>
-      </w:r>
-      <w:r>
-        <w:rPr>
-          <w:rFonts w:ascii="Helvetica" w:eastAsia="Times New Roman" w:hAnsi="Helvetica" w:cs="Helvetica"/>
-          <w:color w:val="212529"/>
-          <w:sz w:val="24"/>
-          <w:szCs w:val="24"/>
-          <w:lang w:eastAsia="en-GB"/>
-        </w:rPr>
-        <w:fldChar w:fldCharType="begin" w:fldLock="1"/>
-      </w:r>
-      <w:r>
-        <w:rPr>
-          <w:rFonts w:ascii="Helvetica" w:eastAsia="Times New Roman" w:hAnsi="Helvetica" w:cs="Helvetica"/>
-          <w:color w:val="212529"/>
-          <w:sz w:val="24"/>
-          <w:szCs w:val="24"/>
-          <w:lang w:eastAsia="en-GB"/>
-        </w:rPr>
-        <w:instrText>ADDIN CSL_CITATION {"citationItems":[{"id":"ITEM-1","itemData":{"ISBN":"978-1-4673-8391-2","ISSN":"0964-6906","author":[{"dropping-particle":"","family":"Yan","given":"Zhicheng","non-dropping-particle":"","parse-names":false,"suffix":""},{"dropping-particle":"","family":"Zhang","given":"Hao","non-dropping-particle":"","parse-names":false,"suffix":""},{"dropping-particle":"","family":"Piramuthu","given":"Robinson","non-dropping-particle":"","parse-names":false,"suffix":""},{"dropping-particle":"","family":"Jagadeesh","given":"Vignesh","non-dropping-particle":"","parse-names":false,"suffix":""},{"dropping-particle":"","family":"Decoste","given":"Dennis","non-dropping-particle":"","parse-names":false,"suffix":""},{"dropping-particle":"","family":"Di","given":"Wei","non-dropping-particle":"","parse-names":false,"suffix":""},{"dropping-particle":"","family":"Yu","given":"Yizhou","non-dropping-particle":"","parse-names":false,"suffix":""}],"container-title":"Yan_HD-CNN_Hierarchical_Deep_ICCV_2015_paper.pdf","id":"ITEM-1","issued":{"date-parts":[["0"]]},"page":"2740-2748","title":"Yan_HD-CNN_Hierarchical_Deep_ICCV_2015_paper.pdf","type":"article-journal"},"uris":["http://www.mendeley.com/documents/?uuid=57404243-d232-44c7-bcc3-c59f63ff5726"]}],"mendeley":{"formattedCitation":"(Yan &lt;i&gt;et al.&lt;/i&gt;, no date)","plainTextFormattedCitation":"(Yan et al., no date)","previouslyFormattedCitation":"(Yan &lt;i&gt;et al.&lt;/i&gt;, no date)"},"properties":{"noteIndex":0},"schema":"https://github.com/citation-style-language/schema/raw/master/csl-citation.json"}</w:instrText>
-      </w:r>
-      <w:r>
-        <w:rPr>
-          <w:rFonts w:ascii="Helvetica" w:eastAsia="Times New Roman" w:hAnsi="Helvetica" w:cs="Helvetica"/>
-          <w:color w:val="212529"/>
-          <w:sz w:val="24"/>
-          <w:szCs w:val="24"/>
-          <w:lang w:eastAsia="en-GB"/>
-        </w:rPr>
-        <w:fldChar w:fldCharType="separate"/>
-      </w:r>
-      <w:r>
-        <w:rPr>
-          <w:rFonts w:ascii="Helvetica" w:eastAsia="Times New Roman" w:hAnsi="Helvetica" w:cs="Helvetica"/>
-          <w:noProof/>
-          <w:color w:val="212529"/>
-          <w:sz w:val="24"/>
-          <w:szCs w:val="24"/>
-          <w:lang w:eastAsia="en-GB"/>
-        </w:rPr>
-        <w:t xml:space="preserve">(Yan </w:t>
-      </w:r>
-      <w:r>
-        <w:rPr>
-          <w:rFonts w:ascii="Helvetica" w:eastAsia="Times New Roman" w:hAnsi="Helvetica" w:cs="Helvetica"/>
-          <w:i/>
-          <w:noProof/>
-          <w:color w:val="212529"/>
-          <w:sz w:val="24"/>
-          <w:szCs w:val="24"/>
-          <w:lang w:eastAsia="en-GB"/>
-        </w:rPr>
-        <w:t>et al.</w:t>
-      </w:r>
-      <w:r>
-        <w:rPr>
-          <w:rFonts w:ascii="Helvetica" w:eastAsia="Times New Roman" w:hAnsi="Helvetica" w:cs="Helvetica"/>
-          <w:noProof/>
-          <w:color w:val="212529"/>
-          <w:sz w:val="24"/>
-          <w:szCs w:val="24"/>
-          <w:lang w:eastAsia="en-GB"/>
-        </w:rPr>
-        <w:t>, no date)</w:t>
-      </w:r>
-      <w:r>
-        <w:rPr>
-          <w:rFonts w:ascii="Helvetica" w:eastAsia="Times New Roman" w:hAnsi="Helvetica" w:cs="Helvetica"/>
-          <w:color w:val="212529"/>
-          <w:sz w:val="24"/>
-          <w:szCs w:val="24"/>
-          <w:lang w:eastAsia="en-GB"/>
-        </w:rPr>
-        <w:fldChar w:fldCharType="end"/>
-      </w:r>
-      <w:r>
-        <w:rPr>
-          <w:rFonts w:ascii="Helvetica" w:eastAsia="Times New Roman" w:hAnsi="Helvetica" w:cs="Helvetica"/>
-          <w:color w:val="212529"/>
-          <w:sz w:val="24"/>
-          <w:szCs w:val="24"/>
-          <w:lang w:eastAsia="en-GB"/>
-        </w:rPr>
-        <w:t xml:space="preserve"> </w:t>
+          <w:rFonts w:cstheme="minorHAnsi"/>
+          <w:color w:val="212529"/>
+          <w:sz w:val="20"/>
+          <w:szCs w:val="20"/>
+          <w:shd w:val="clear" w:color="auto" w:fill="FFFFFF"/>
+        </w:rPr>
+      </w:pPr>
+      <w:r>
+        <w:rPr>
+          <w:rFonts w:cstheme="minorHAnsi"/>
+          <w:color w:val="212529"/>
+          <w:sz w:val="20"/>
+          <w:szCs w:val="20"/>
+          <w:shd w:val="clear" w:color="auto" w:fill="FFFFFF"/>
+        </w:rPr>
+        <w:lastRenderedPageBreak/>
+        <w:t>A well-presented and thorough evaluation. The results provide a clear insight into the experimentation proposed within the methodology section. A clear understanding of the results is evident.</w:t>
       </w:r>
     </w:p>
     <w:p>
@@ -1413,7 +1815,26 @@
         <w:spacing w:before="100" w:beforeAutospacing="1" w:after="100" w:afterAutospacing="1" w:line="240" w:lineRule="auto"/>
         <w:ind w:left="735"/>
         <w:rPr>
-          <w:rFonts w:ascii="Helvetica" w:eastAsia="Times New Roman" w:hAnsi="Helvetica" w:cs="Helvetica"/>
+          <w:rFonts w:eastAsia="Times New Roman" w:cstheme="minorHAnsi"/>
+          <w:color w:val="212529"/>
+          <w:sz w:val="24"/>
+          <w:szCs w:val="24"/>
+          <w:lang w:eastAsia="en-GB"/>
+        </w:rPr>
+      </w:pPr>
+      <w:r>
+        <w:rPr>
+          <w:rFonts w:eastAsia="Times New Roman" w:cstheme="minorHAnsi"/>
+          <w:color w:val="212529"/>
+          <w:sz w:val="24"/>
+          <w:szCs w:val="24"/>
+          <w:lang w:eastAsia="en-GB"/>
+        </w:rPr>
+        <w:t>Present your experimental results in this</w:t>
+      </w:r>
+      <w:r>
+        <w:rPr>
+          <w:rFonts w:eastAsia="Times New Roman" w:cstheme="minorHAnsi"/>
           <w:b/>
           <w:bCs/>
           <w:color w:val="212529"/>
@@ -1421,25 +1842,38 @@
           <w:szCs w:val="24"/>
           <w:lang w:eastAsia="en-GB"/>
         </w:rPr>
-      </w:pPr>
-      <w:r>
-        <w:rPr>
-          <w:rStyle w:val="Heading1Char"/>
-          <w:lang w:eastAsia="en-GB"/>
-        </w:rPr>
-        <w:t>Results.</w:t>
-      </w:r>
-      <w:r>
-        <w:rPr>
-          <w:rFonts w:ascii="Helvetica" w:eastAsia="Times New Roman" w:hAnsi="Helvetica" w:cs="Helvetica"/>
-          <w:b/>
-          <w:bCs/>
-          <w:color w:val="212529"/>
-          <w:sz w:val="24"/>
-          <w:szCs w:val="24"/>
-          <w:lang w:eastAsia="en-GB"/>
-        </w:rPr>
         <w:t> </w:t>
+      </w:r>
+      <w:r>
+        <w:rPr>
+          <w:rFonts w:eastAsia="Times New Roman" w:cstheme="minorHAnsi"/>
+          <w:color w:val="212529"/>
+          <w:sz w:val="24"/>
+          <w:szCs w:val="24"/>
+          <w:lang w:eastAsia="en-GB"/>
+        </w:rPr>
+        <w:t>section. Explain the evaluation metric(s) you use and present the quantitative results (</w:t>
+      </w:r>
+      <w:r>
+        <w:rPr>
+          <w:rFonts w:eastAsia="Times New Roman" w:cstheme="minorHAnsi"/>
+          <w:color w:val="212529"/>
+          <w:sz w:val="24"/>
+          <w:szCs w:val="24"/>
+          <w:u w:val="single"/>
+          <w:lang w:eastAsia="en-GB"/>
+        </w:rPr>
+        <w:t>including the confusion matrix</w:t>
+      </w:r>
+      <w:r>
+        <w:rPr>
+          <w:rFonts w:eastAsia="Times New Roman" w:cstheme="minorHAnsi"/>
+          <w:color w:val="212529"/>
+          <w:sz w:val="24"/>
+          <w:szCs w:val="24"/>
+          <w:lang w:eastAsia="en-GB"/>
+        </w:rPr>
+        <w:t>).</w:t>
       </w:r>
     </w:p>
     <w:p>
@@ -1448,7 +1882,43 @@
         <w:spacing w:before="100" w:beforeAutospacing="1" w:after="100" w:afterAutospacing="1" w:line="240" w:lineRule="auto"/>
         <w:ind w:left="735"/>
         <w:rPr>
-          <w:rFonts w:ascii="Helvetica" w:hAnsi="Helvetica" w:cs="Helvetica"/>
+          <w:rFonts w:eastAsia="Times New Roman" w:cstheme="minorHAnsi"/>
+          <w:b/>
+          <w:bCs/>
+          <w:color w:val="212529"/>
+          <w:sz w:val="24"/>
+          <w:szCs w:val="24"/>
+          <w:lang w:eastAsia="en-GB"/>
+        </w:rPr>
+      </w:pPr>
+      <w:r>
+        <w:rPr>
+          <w:rStyle w:val="Heading1Char"/>
+          <w:rFonts w:asciiTheme="minorHAnsi" w:hAnsiTheme="minorHAnsi" w:cstheme="minorHAnsi"/>
+          <w:lang w:eastAsia="en-GB"/>
+        </w:rPr>
+        <w:t>Conclusion</w:t>
+      </w:r>
+      <w:r>
+        <w:rPr>
+          <w:rFonts w:eastAsia="Times New Roman" w:cstheme="minorHAnsi"/>
+          <w:b/>
+          <w:bCs/>
+          <w:color w:val="212529"/>
+          <w:sz w:val="24"/>
+          <w:szCs w:val="24"/>
+          <w:lang w:eastAsia="en-GB"/>
+        </w:rPr>
+        <w:t>. </w:t>
+      </w:r>
+    </w:p>
+    <w:p>
+      <w:pPr>
+        <w:shd w:val="clear" w:color="auto" w:fill="FFFFFF"/>
+        <w:spacing w:before="100" w:beforeAutospacing="1" w:after="100" w:afterAutospacing="1" w:line="240" w:lineRule="auto"/>
+        <w:ind w:left="735"/>
+        <w:rPr>
+          <w:rFonts w:cstheme="minorHAnsi"/>
           <w:color w:val="212529"/>
           <w:sz w:val="20"/>
           <w:szCs w:val="20"/>
@@ -1457,13 +1927,13 @@
       </w:pPr>
       <w:r>
         <w:rPr>
-          <w:rFonts w:ascii="Helvetica" w:hAnsi="Helvetica" w:cs="Helvetica"/>
+          <w:rFonts w:cstheme="minorHAnsi"/>
           <w:color w:val="212529"/>
           <w:sz w:val="20"/>
           <w:szCs w:val="20"/>
           <w:shd w:val="clear" w:color="auto" w:fill="FFFFFF"/>
         </w:rPr>
-        <w:t>A well-presented and thorough evaluation. The results provide a clear insight into the experimentation proposed within the methodology section. A clear understanding of the results is evident.</w:t>
+        <w:t>A concise summary of the report. The critical analysis shows clear understanding of the materials and findings. Shows well considered suggestions for future work.</w:t>
       </w:r>
     </w:p>
     <w:p>
@@ -1472,65 +1942,22 @@
         <w:spacing w:before="100" w:beforeAutospacing="1" w:after="100" w:afterAutospacing="1" w:line="240" w:lineRule="auto"/>
         <w:ind w:left="735"/>
         <w:rPr>
-          <w:rFonts w:ascii="Helvetica" w:eastAsia="Times New Roman" w:hAnsi="Helvetica" w:cs="Helvetica"/>
-          <w:color w:val="212529"/>
-          <w:sz w:val="24"/>
-          <w:szCs w:val="24"/>
-          <w:lang w:eastAsia="en-GB"/>
-        </w:rPr>
-      </w:pPr>
-      <w:r>
-        <w:rPr>
-          <w:rFonts w:ascii="Helvetica" w:eastAsia="Times New Roman" w:hAnsi="Helvetica" w:cs="Helvetica"/>
-          <w:color w:val="212529"/>
-          <w:sz w:val="24"/>
-          <w:szCs w:val="24"/>
-          <w:lang w:eastAsia="en-GB"/>
-        </w:rPr>
-        <w:t>Present your experimental results in this</w:t>
-      </w:r>
-      <w:r>
-        <w:rPr>
-          <w:rFonts w:ascii="Helvetica" w:eastAsia="Times New Roman" w:hAnsi="Helvetica" w:cs="Helvetica"/>
-          <w:b/>
-          <w:bCs/>
-          <w:color w:val="212529"/>
-          <w:sz w:val="24"/>
-          <w:szCs w:val="24"/>
-          <w:lang w:eastAsia="en-GB"/>
-        </w:rPr>
-        <w:t> </w:t>
-      </w:r>
-      <w:r>
-        <w:rPr>
-          <w:rFonts w:ascii="Helvetica" w:eastAsia="Times New Roman" w:hAnsi="Helvetica" w:cs="Helvetica"/>
-          <w:color w:val="212529"/>
-          <w:sz w:val="24"/>
-          <w:szCs w:val="24"/>
-          <w:lang w:eastAsia="en-GB"/>
-        </w:rPr>
-        <w:t>section. Explain the evaluation metric(s) you use and present the quantitative results (</w:t>
-      </w:r>
-      <w:r>
-        <w:rPr>
-          <w:rFonts w:ascii="Helvetica" w:eastAsia="Times New Roman" w:hAnsi="Helvetica" w:cs="Helvetica"/>
-          <w:color w:val="212529"/>
-          <w:sz w:val="24"/>
-          <w:szCs w:val="24"/>
-          <w:u w:val="single"/>
-          <w:lang w:eastAsia="en-GB"/>
-        </w:rPr>
-        <w:t>including the confusion matrix</w:t>
-      </w:r>
-      <w:r>
-        <w:rPr>
-          <w:rFonts w:ascii="Helvetica" w:eastAsia="Times New Roman" w:hAnsi="Helvetica" w:cs="Helvetica"/>
-          <w:color w:val="212529"/>
-          <w:sz w:val="24"/>
-          <w:szCs w:val="24"/>
-          <w:lang w:eastAsia="en-GB"/>
-        </w:rPr>
-        <w:t>).</w:t>
+          <w:rFonts w:eastAsia="Times New Roman" w:cstheme="minorHAnsi"/>
+          <w:color w:val="212529"/>
+          <w:sz w:val="24"/>
+          <w:szCs w:val="24"/>
+          <w:lang w:eastAsia="en-GB"/>
+        </w:rPr>
+      </w:pPr>
+      <w:r>
+        <w:rPr>
+          <w:rFonts w:eastAsia="Times New Roman" w:cstheme="minorHAnsi"/>
+          <w:color w:val="212529"/>
+          <w:sz w:val="24"/>
+          <w:szCs w:val="24"/>
+          <w:lang w:eastAsia="en-GB"/>
+        </w:rPr>
+        <w:t>Provide a summary for your method and the results. Provide your critical analysis; including shortcomings of the methods and how they may be improved.</w:t>
       </w:r>
     </w:p>
     <w:p>
@@ -1539,7 +1966,24 @@
         <w:spacing w:before="100" w:beforeAutospacing="1" w:after="100" w:afterAutospacing="1" w:line="240" w:lineRule="auto"/>
         <w:ind w:left="735"/>
         <w:rPr>
-          <w:rFonts w:ascii="Helvetica" w:eastAsia="Times New Roman" w:hAnsi="Helvetica" w:cs="Helvetica"/>
+          <w:rFonts w:eastAsia="Times New Roman" w:cstheme="minorHAnsi"/>
+          <w:color w:val="212529"/>
+          <w:sz w:val="24"/>
+          <w:szCs w:val="24"/>
+          <w:lang w:eastAsia="en-GB"/>
+        </w:rPr>
+      </w:pPr>
+      <w:r>
+        <w:rPr>
+          <w:rStyle w:val="Heading1Char"/>
+          <w:rFonts w:asciiTheme="minorHAnsi" w:hAnsiTheme="minorHAnsi" w:cstheme="minorHAnsi"/>
+          <w:lang w:eastAsia="en-GB"/>
+        </w:rPr>
+        <w:t>References</w:t>
+      </w:r>
+      <w:r>
+        <w:rPr>
+          <w:rFonts w:eastAsia="Times New Roman" w:cstheme="minorHAnsi"/>
           <w:b/>
           <w:bCs/>
           <w:color w:val="212529"/>
@@ -1547,132 +1991,36 @@
           <w:szCs w:val="24"/>
           <w:lang w:eastAsia="en-GB"/>
         </w:rPr>
-      </w:pPr>
-      <w:r>
-        <w:rPr>
-          <w:rStyle w:val="Heading1Char"/>
-          <w:lang w:eastAsia="en-GB"/>
-        </w:rPr>
-        <w:t>Conclusion</w:t>
-      </w:r>
-      <w:r>
-        <w:rPr>
-          <w:rFonts w:ascii="Helvetica" w:eastAsia="Times New Roman" w:hAnsi="Helvetica" w:cs="Helvetica"/>
-          <w:b/>
-          <w:bCs/>
-          <w:color w:val="212529"/>
-          <w:sz w:val="24"/>
-          <w:szCs w:val="24"/>
-          <w:lang w:eastAsia="en-GB"/>
-        </w:rPr>
         <w:t>. </w:t>
+      </w:r>
+      <w:r>
+        <w:rPr>
+          <w:rFonts w:eastAsia="Times New Roman" w:cstheme="minorHAnsi"/>
+          <w:color w:val="212529"/>
+          <w:sz w:val="24"/>
+          <w:szCs w:val="24"/>
+          <w:lang w:eastAsia="en-GB"/>
+        </w:rPr>
+        <w:t>Include correctly formatted references where appropriate. </w:t>
+      </w:r>
+      <w:r>
+        <w:rPr>
+          <w:rFonts w:eastAsia="Times New Roman" w:cstheme="minorHAnsi"/>
+          <w:color w:val="212529"/>
+          <w:sz w:val="24"/>
+          <w:szCs w:val="24"/>
+          <w:u w:val="single"/>
+          <w:lang w:eastAsia="en-GB"/>
+        </w:rPr>
+        <w:t>References are not included in the page limit.</w:t>
       </w:r>
     </w:p>
     <w:p>
       <w:pPr>
-        <w:shd w:val="clear" w:color="auto" w:fill="FFFFFF"/>
-        <w:spacing w:before="100" w:beforeAutospacing="1" w:after="100" w:afterAutospacing="1" w:line="240" w:lineRule="auto"/>
-        <w:ind w:left="735"/>
-        <w:rPr>
-          <w:rFonts w:ascii="Helvetica" w:hAnsi="Helvetica" w:cs="Helvetica"/>
-          <w:color w:val="212529"/>
-          <w:sz w:val="20"/>
-          <w:szCs w:val="20"/>
-          <w:shd w:val="clear" w:color="auto" w:fill="FFFFFF"/>
-        </w:rPr>
-      </w:pPr>
-      <w:r>
-        <w:rPr>
-          <w:rFonts w:ascii="Helvetica" w:hAnsi="Helvetica" w:cs="Helvetica"/>
-          <w:color w:val="212529"/>
-          <w:sz w:val="20"/>
-          <w:szCs w:val="20"/>
-          <w:shd w:val="clear" w:color="auto" w:fill="FFFFFF"/>
-        </w:rPr>
-        <w:t>A concise summary of the report. The critical analysis shows clear understanding of the materials and findings. Shows well considered suggestions for future work.</w:t>
-      </w:r>
-    </w:p>
-    <w:p>
-      <w:pPr>
-        <w:shd w:val="clear" w:color="auto" w:fill="FFFFFF"/>
-        <w:spacing w:before="100" w:beforeAutospacing="1" w:after="100" w:afterAutospacing="1" w:line="240" w:lineRule="auto"/>
-        <w:ind w:left="735"/>
-        <w:rPr>
-          <w:rFonts w:ascii="Helvetica" w:eastAsia="Times New Roman" w:hAnsi="Helvetica" w:cs="Helvetica"/>
-          <w:color w:val="212529"/>
-          <w:sz w:val="24"/>
-          <w:szCs w:val="24"/>
-          <w:lang w:eastAsia="en-GB"/>
-        </w:rPr>
-      </w:pPr>
-      <w:r>
-        <w:rPr>
-          <w:rFonts w:ascii="Helvetica" w:eastAsia="Times New Roman" w:hAnsi="Helvetica" w:cs="Helvetica"/>
-          <w:color w:val="212529"/>
-          <w:sz w:val="24"/>
-          <w:szCs w:val="24"/>
-          <w:lang w:eastAsia="en-GB"/>
-        </w:rPr>
-        <w:t>Provide a summary for your method and the results. Provide your critical analysis; including shortcomings of the methods and how they may be improved.</w:t>
-      </w:r>
-    </w:p>
-    <w:p>
-      <w:pPr>
-        <w:shd w:val="clear" w:color="auto" w:fill="FFFFFF"/>
-        <w:spacing w:before="100" w:beforeAutospacing="1" w:after="100" w:afterAutospacing="1" w:line="240" w:lineRule="auto"/>
-        <w:ind w:left="735"/>
-        <w:rPr>
-          <w:rFonts w:ascii="Helvetica" w:eastAsia="Times New Roman" w:hAnsi="Helvetica" w:cs="Helvetica"/>
-          <w:color w:val="212529"/>
-          <w:sz w:val="24"/>
-          <w:szCs w:val="24"/>
-          <w:lang w:eastAsia="en-GB"/>
-        </w:rPr>
-      </w:pPr>
-      <w:r>
-        <w:rPr>
-          <w:rStyle w:val="Heading1Char"/>
-          <w:lang w:eastAsia="en-GB"/>
-        </w:rPr>
-        <w:t>References</w:t>
-      </w:r>
-      <w:r>
-        <w:rPr>
-          <w:rFonts w:ascii="Helvetica" w:eastAsia="Times New Roman" w:hAnsi="Helvetica" w:cs="Helvetica"/>
-          <w:b/>
-          <w:bCs/>
-          <w:color w:val="212529"/>
-          <w:sz w:val="24"/>
-          <w:szCs w:val="24"/>
-          <w:lang w:eastAsia="en-GB"/>
-        </w:rPr>
-        <w:t>. </w:t>
-      </w:r>
-      <w:r>
-        <w:rPr>
-          <w:rFonts w:ascii="Helvetica" w:eastAsia="Times New Roman" w:hAnsi="Helvetica" w:cs="Helvetica"/>
-          <w:color w:val="212529"/>
-          <w:sz w:val="24"/>
-          <w:szCs w:val="24"/>
-          <w:lang w:eastAsia="en-GB"/>
-        </w:rPr>
-        <w:t>Include correctly formatted references where appropriate. </w:t>
-      </w:r>
-      <w:r>
-        <w:rPr>
-          <w:rFonts w:ascii="Helvetica" w:eastAsia="Times New Roman" w:hAnsi="Helvetica" w:cs="Helvetica"/>
-          <w:color w:val="212529"/>
-          <w:sz w:val="24"/>
-          <w:szCs w:val="24"/>
-          <w:u w:val="single"/>
-          <w:lang w:eastAsia="en-GB"/>
-        </w:rPr>
-        <w:t>References are not included in the page limit.</w:t>
-      </w:r>
-    </w:p>
-    <w:p>
-      <w:pPr>
         <w:pStyle w:val="Heading1"/>
+        <w:rPr>
+          <w:rFonts w:asciiTheme="minorHAnsi" w:hAnsiTheme="minorHAnsi" w:cstheme="minorHAnsi"/>
+        </w:rPr>
       </w:pPr>
     </w:p>
     <w:sectPr>
@@ -1761,6 +2109,119 @@
 <file path=word/numbering.xml><?xml version="1.0" encoding="utf-8"?>
 <w:numbering xmlns:wpc="http://schemas.microsoft.com/office/word/2010/wordprocessingCanvas" xmlns:cx="http://schemas.microsoft.com/office/drawing/2014/chartex" xmlns:cx1="http://schemas.microsoft.com/office/drawing/2015/9/8/chartex" xmlns:cx2="http://schemas.microsoft.com/office/drawing/2015/10/21/chartex" xmlns:cx3="http://schemas.microsoft.com/office/drawing/2016/5/9/chartex" xmlns:cx4="http://schemas.microsoft.com/office/drawing/2016/5/10/chartex" xmlns:cx5="http://schemas.microsoft.com/office/drawing/2016/5/11/chartex" xmlns:cx6="http://schemas.microsoft.com/office/drawing/2016/5/12/chartex" xmlns:cx7="http://schemas.microsoft.com/office/drawing/2016/5/13/chartex" xmlns:cx8="http://schemas.microsoft.com/office/drawing/2016/5/14/chartex" xmlns:mc="http://schemas.openxmlformats.org/markup-compatibility/2006" xmlns:aink="http://schemas.microsoft.com/office/drawing/2016/ink" xmlns:am3d="http://schemas.microsoft.com/office/drawing/2017/model3d" xmlns:o="urn:schemas-microsoft-com:office:office" xmlns:r="http://schemas.openxmlformats.org/officeDocument/2006/relationships" xmlns:m="http://schemas.openxmlformats.org/officeDocument/2006/math" xmlns:v="urn:schemas-microsoft-com:vml" xmlns:wp14="http://schemas.microsoft.com/office/word/2010/wordprocessingDrawing" xmlns:wp="http://schemas.openxmlformats.org/drawingml/2006/wordprocessingDrawing" xmlns:w10="urn:schemas-microsoft-com:office:word" xmlns:w="http://schemas.openxmlformats.org/wordprocessingml/2006/main" xmlns:w14="http://schemas.microsoft.com/office/word/2010/wordml" xmlns:w15="http://schemas.microsoft.com/office/word/2012/wordml" xmlns:w16cex="http://schemas.microsoft.com/office/word/2018/wordml/cex" xmlns:w16cid="http://schemas.microsoft.com/office/word/2016/wordml/cid" xmlns:w16="http://schemas.microsoft.com/office/word/2018/wordml" xmlns:w16se="http://schemas.microsoft.com/office/word/2015/wordml/symex" xmlns:wpg="http://schemas.microsoft.com/office/word/2010/wordprocessingGroup" xmlns:wpi="http://schemas.microsoft.com/office/word/2010/wordprocessingInk" xmlns:wne="http://schemas.microsoft.com/office/word/2006/wordml" xmlns:wps="http://schemas.microsoft.com/office/word/2010/wordprocessingShape" mc:Ignorable="w14 w15 w16se w16cid w16 w16cex wp14">
   <w:abstractNum w:abstractNumId="0" w15:restartNumberingAfterBreak="0">
+    <w:nsid w:val="10925354"/>
+    <w:multiLevelType w:val="hybridMultilevel"/>
+    <w:tmpl w:val="F942FFEC"/>
+    <w:lvl w:ilvl="0" w:tplc="08090001">
+      <w:start w:val="1"/>
+      <w:numFmt w:val="bullet"/>
+      <w:lvlText w:val=""/>
+      <w:lvlJc w:val="left"/>
+      <w:pPr>
+        <w:ind w:left="1455" w:hanging="360"/>
+      </w:pPr>
+      <w:rPr>
+        <w:rFonts w:ascii="Symbol" w:hAnsi="Symbol" w:hint="default"/>
+      </w:rPr>
+    </w:lvl>
+    <w:lvl w:ilvl="1" w:tplc="08090003" w:tentative="1">
+      <w:start w:val="1"/>
+      <w:numFmt w:val="bullet"/>
+      <w:lvlText w:val="o"/>
+      <w:lvlJc w:val="left"/>
+      <w:pPr>
+        <w:ind w:left="2175" w:hanging="360"/>
+      </w:pPr>
+      <w:rPr>
+        <w:rFonts w:ascii="Courier New" w:hAnsi="Courier New" w:cs="Courier New" w:hint="default"/>
+      </w:rPr>
+    </w:lvl>
+    <w:lvl w:ilvl="2" w:tplc="08090005" w:tentative="1">
+      <w:start w:val="1"/>
+      <w:numFmt w:val="bullet"/>
+      <w:lvlText w:val=""/>
+      <w:lvlJc w:val="left"/>
+      <w:pPr>
+        <w:ind w:left="2895" w:hanging="360"/>
+      </w:pPr>
+      <w:rPr>
+        <w:rFonts w:ascii="Wingdings" w:hAnsi="Wingdings" w:hint="default"/>
+      </w:rPr>
+    </w:lvl>
+    <w:lvl w:ilvl="3" w:tplc="08090001" w:tentative="1">
+      <w:start w:val="1"/>
+      <w:numFmt w:val="bullet"/>
+      <w:lvlText w:val=""/>
+      <w:lvlJc w:val="left"/>
+      <w:pPr>
+        <w:ind w:left="3615" w:hanging="360"/>
+      </w:pPr>
+      <w:rPr>
+        <w:rFonts w:ascii="Symbol" w:hAnsi="Symbol" w:hint="default"/>
+      </w:rPr>
+    </w:lvl>
+    <w:lvl w:ilvl="4" w:tplc="08090003" w:tentative="1">
+      <w:start w:val="1"/>
+      <w:numFmt w:val="bullet"/>
+      <w:lvlText w:val="o"/>
+      <w:lvlJc w:val="left"/>
+      <w:pPr>
+        <w:ind w:left="4335" w:hanging="360"/>
+      </w:pPr>
+      <w:rPr>
+        <w:rFonts w:ascii="Courier New" w:hAnsi="Courier New" w:cs="Courier New" w:hint="default"/>
+      </w:rPr>
+    </w:lvl>
+    <w:lvl w:ilvl="5" w:tplc="08090005" w:tentative="1">
+      <w:start w:val="1"/>
+      <w:numFmt w:val="bullet"/>
+      <w:lvlText w:val=""/>
+      <w:lvlJc w:val="left"/>
+      <w:pPr>
+        <w:ind w:left="5055" w:hanging="360"/>
+      </w:pPr>
+      <w:rPr>
+        <w:rFonts w:ascii="Wingdings" w:hAnsi="Wingdings" w:hint="default"/>
+      </w:rPr>
+    </w:lvl>
+    <w:lvl w:ilvl="6" w:tplc="08090001" w:tentative="1">
+      <w:start w:val="1"/>
+      <w:numFmt w:val="bullet"/>
+      <w:lvlText w:val=""/>
+      <w:lvlJc w:val="left"/>
+      <w:pPr>
+        <w:ind w:left="5775" w:hanging="360"/>
+      </w:pPr>
+      <w:rPr>
+        <w:rFonts w:ascii="Symbol" w:hAnsi="Symbol" w:hint="default"/>
+      </w:rPr>
+    </w:lvl>
+    <w:lvl w:ilvl="7" w:tplc="08090003" w:tentative="1">
+      <w:start w:val="1"/>
+      <w:numFmt w:val="bullet"/>
+      <w:lvlText w:val="o"/>
+      <w:lvlJc w:val="left"/>
+      <w:pPr>
+        <w:ind w:left="6495" w:hanging="360"/>
+      </w:pPr>
+      <w:rPr>
+        <w:rFonts w:ascii="Courier New" w:hAnsi="Courier New" w:cs="Courier New" w:hint="default"/>
+      </w:rPr>
+    </w:lvl>
+    <w:lvl w:ilvl="8" w:tplc="08090005" w:tentative="1">
+      <w:start w:val="1"/>
+      <w:numFmt w:val="bullet"/>
+      <w:lvlText w:val=""/>
+      <w:lvlJc w:val="left"/>
+      <w:pPr>
+        <w:ind w:left="7215" w:hanging="360"/>
+      </w:pPr>
+      <w:rPr>
+        <w:rFonts w:ascii="Wingdings" w:hAnsi="Wingdings" w:hint="default"/>
+      </w:rPr>
+    </w:lvl>
+  </w:abstractNum>
+  <w:abstractNum w:abstractNumId="1" w15:restartNumberingAfterBreak="0">
     <w:nsid w:val="494F2226"/>
     <w:multiLevelType w:val="multilevel"/>
     <w:tmpl w:val="764EEC12"/>
@@ -1873,8 +2334,243 @@
       </w:pPr>
     </w:lvl>
   </w:abstractNum>
+  <w:abstractNum w:abstractNumId="2" w15:restartNumberingAfterBreak="0">
+    <w:nsid w:val="550A2CD9"/>
+    <w:multiLevelType w:val="hybridMultilevel"/>
+    <w:tmpl w:val="6A3C07A0"/>
+    <w:lvl w:ilvl="0" w:tplc="08090001">
+      <w:start w:val="1"/>
+      <w:numFmt w:val="bullet"/>
+      <w:lvlText w:val=""/>
+      <w:lvlJc w:val="left"/>
+      <w:pPr>
+        <w:ind w:left="1455" w:hanging="360"/>
+      </w:pPr>
+      <w:rPr>
+        <w:rFonts w:ascii="Symbol" w:hAnsi="Symbol" w:hint="default"/>
+      </w:rPr>
+    </w:lvl>
+    <w:lvl w:ilvl="1" w:tplc="08090003" w:tentative="1">
+      <w:start w:val="1"/>
+      <w:numFmt w:val="bullet"/>
+      <w:lvlText w:val="o"/>
+      <w:lvlJc w:val="left"/>
+      <w:pPr>
+        <w:ind w:left="2175" w:hanging="360"/>
+      </w:pPr>
+      <w:rPr>
+        <w:rFonts w:ascii="Courier New" w:hAnsi="Courier New" w:cs="Courier New" w:hint="default"/>
+      </w:rPr>
+    </w:lvl>
+    <w:lvl w:ilvl="2" w:tplc="08090005" w:tentative="1">
+      <w:start w:val="1"/>
+      <w:numFmt w:val="bullet"/>
+      <w:lvlText w:val=""/>
+      <w:lvlJc w:val="left"/>
+      <w:pPr>
+        <w:ind w:left="2895" w:hanging="360"/>
+      </w:pPr>
+      <w:rPr>
+        <w:rFonts w:ascii="Wingdings" w:hAnsi="Wingdings" w:hint="default"/>
+      </w:rPr>
+    </w:lvl>
+    <w:lvl w:ilvl="3" w:tplc="08090001" w:tentative="1">
+      <w:start w:val="1"/>
+      <w:numFmt w:val="bullet"/>
+      <w:lvlText w:val=""/>
+      <w:lvlJc w:val="left"/>
+      <w:pPr>
+        <w:ind w:left="3615" w:hanging="360"/>
+      </w:pPr>
+      <w:rPr>
+        <w:rFonts w:ascii="Symbol" w:hAnsi="Symbol" w:hint="default"/>
+      </w:rPr>
+    </w:lvl>
+    <w:lvl w:ilvl="4" w:tplc="08090003" w:tentative="1">
+      <w:start w:val="1"/>
+      <w:numFmt w:val="bullet"/>
+      <w:lvlText w:val="o"/>
+      <w:lvlJc w:val="left"/>
+      <w:pPr>
+        <w:ind w:left="4335" w:hanging="360"/>
+      </w:pPr>
+      <w:rPr>
+        <w:rFonts w:ascii="Courier New" w:hAnsi="Courier New" w:cs="Courier New" w:hint="default"/>
+      </w:rPr>
+    </w:lvl>
+    <w:lvl w:ilvl="5" w:tplc="08090005" w:tentative="1">
+      <w:start w:val="1"/>
+      <w:numFmt w:val="bullet"/>
+      <w:lvlText w:val=""/>
+      <w:lvlJc w:val="left"/>
+      <w:pPr>
+        <w:ind w:left="5055" w:hanging="360"/>
+      </w:pPr>
+      <w:rPr>
+        <w:rFonts w:ascii="Wingdings" w:hAnsi="Wingdings" w:hint="default"/>
+      </w:rPr>
+    </w:lvl>
+    <w:lvl w:ilvl="6" w:tplc="08090001" w:tentative="1">
+      <w:start w:val="1"/>
+      <w:numFmt w:val="bullet"/>
+      <w:lvlText w:val=""/>
+      <w:lvlJc w:val="left"/>
+      <w:pPr>
+        <w:ind w:left="5775" w:hanging="360"/>
+      </w:pPr>
+      <w:rPr>
+        <w:rFonts w:ascii="Symbol" w:hAnsi="Symbol" w:hint="default"/>
+      </w:rPr>
+    </w:lvl>
+    <w:lvl w:ilvl="7" w:tplc="08090003" w:tentative="1">
+      <w:start w:val="1"/>
+      <w:numFmt w:val="bullet"/>
+      <w:lvlText w:val="o"/>
+      <w:lvlJc w:val="left"/>
+      <w:pPr>
+        <w:ind w:left="6495" w:hanging="360"/>
+      </w:pPr>
+      <w:rPr>
+        <w:rFonts w:ascii="Courier New" w:hAnsi="Courier New" w:cs="Courier New" w:hint="default"/>
+      </w:rPr>
+    </w:lvl>
+    <w:lvl w:ilvl="8" w:tplc="08090005" w:tentative="1">
+      <w:start w:val="1"/>
+      <w:numFmt w:val="bullet"/>
+      <w:lvlText w:val=""/>
+      <w:lvlJc w:val="left"/>
+      <w:pPr>
+        <w:ind w:left="7215" w:hanging="360"/>
+      </w:pPr>
+      <w:rPr>
+        <w:rFonts w:ascii="Wingdings" w:hAnsi="Wingdings" w:hint="default"/>
+      </w:rPr>
+    </w:lvl>
+  </w:abstractNum>
+  <w:abstractNum w:abstractNumId="3" w15:restartNumberingAfterBreak="0">
+    <w:nsid w:val="594F66BD"/>
+    <w:multiLevelType w:val="hybridMultilevel"/>
+    <w:tmpl w:val="58E47EDE"/>
+    <w:lvl w:ilvl="0" w:tplc="08090001">
+      <w:start w:val="1"/>
+      <w:numFmt w:val="bullet"/>
+      <w:lvlText w:val=""/>
+      <w:lvlJc w:val="left"/>
+      <w:pPr>
+        <w:ind w:left="1455" w:hanging="360"/>
+      </w:pPr>
+      <w:rPr>
+        <w:rFonts w:ascii="Symbol" w:hAnsi="Symbol" w:hint="default"/>
+      </w:rPr>
+    </w:lvl>
+    <w:lvl w:ilvl="1" w:tplc="08090003" w:tentative="1">
+      <w:start w:val="1"/>
+      <w:numFmt w:val="bullet"/>
+      <w:lvlText w:val="o"/>
+      <w:lvlJc w:val="left"/>
+      <w:pPr>
+        <w:ind w:left="2175" w:hanging="360"/>
+      </w:pPr>
+      <w:rPr>
+        <w:rFonts w:ascii="Courier New" w:hAnsi="Courier New" w:cs="Courier New" w:hint="default"/>
+      </w:rPr>
+    </w:lvl>
+    <w:lvl w:ilvl="2" w:tplc="08090005" w:tentative="1">
+      <w:start w:val="1"/>
+      <w:numFmt w:val="bullet"/>
+      <w:lvlText w:val=""/>
+      <w:lvlJc w:val="left"/>
+      <w:pPr>
+        <w:ind w:left="2895" w:hanging="360"/>
+      </w:pPr>
+      <w:rPr>
+        <w:rFonts w:ascii="Wingdings" w:hAnsi="Wingdings" w:hint="default"/>
+      </w:rPr>
+    </w:lvl>
+    <w:lvl w:ilvl="3" w:tplc="08090001" w:tentative="1">
+      <w:start w:val="1"/>
+      <w:numFmt w:val="bullet"/>
+      <w:lvlText w:val=""/>
+      <w:lvlJc w:val="left"/>
+      <w:pPr>
+        <w:ind w:left="3615" w:hanging="360"/>
+      </w:pPr>
+      <w:rPr>
+        <w:rFonts w:ascii="Symbol" w:hAnsi="Symbol" w:hint="default"/>
+      </w:rPr>
+    </w:lvl>
+    <w:lvl w:ilvl="4" w:tplc="08090003" w:tentative="1">
+      <w:start w:val="1"/>
+      <w:numFmt w:val="bullet"/>
+      <w:lvlText w:val="o"/>
+      <w:lvlJc w:val="left"/>
+      <w:pPr>
+        <w:ind w:left="4335" w:hanging="360"/>
+      </w:pPr>
+      <w:rPr>
+        <w:rFonts w:ascii="Courier New" w:hAnsi="Courier New" w:cs="Courier New" w:hint="default"/>
+      </w:rPr>
+    </w:lvl>
+    <w:lvl w:ilvl="5" w:tplc="08090005" w:tentative="1">
+      <w:start w:val="1"/>
+      <w:numFmt w:val="bullet"/>
+      <w:lvlText w:val=""/>
+      <w:lvlJc w:val="left"/>
+      <w:pPr>
+        <w:ind w:left="5055" w:hanging="360"/>
+      </w:pPr>
+      <w:rPr>
+        <w:rFonts w:ascii="Wingdings" w:hAnsi="Wingdings" w:hint="default"/>
+      </w:rPr>
+    </w:lvl>
+    <w:lvl w:ilvl="6" w:tplc="08090001" w:tentative="1">
+      <w:start w:val="1"/>
+      <w:numFmt w:val="bullet"/>
+      <w:lvlText w:val=""/>
+      <w:lvlJc w:val="left"/>
+      <w:pPr>
+        <w:ind w:left="5775" w:hanging="360"/>
+      </w:pPr>
+      <w:rPr>
+        <w:rFonts w:ascii="Symbol" w:hAnsi="Symbol" w:hint="default"/>
+      </w:rPr>
+    </w:lvl>
+    <w:lvl w:ilvl="7" w:tplc="08090003" w:tentative="1">
+      <w:start w:val="1"/>
+      <w:numFmt w:val="bullet"/>
+      <w:lvlText w:val="o"/>
+      <w:lvlJc w:val="left"/>
+      <w:pPr>
+        <w:ind w:left="6495" w:hanging="360"/>
+      </w:pPr>
+      <w:rPr>
+        <w:rFonts w:ascii="Courier New" w:hAnsi="Courier New" w:cs="Courier New" w:hint="default"/>
+      </w:rPr>
+    </w:lvl>
+    <w:lvl w:ilvl="8" w:tplc="08090005" w:tentative="1">
+      <w:start w:val="1"/>
+      <w:numFmt w:val="bullet"/>
+      <w:lvlText w:val=""/>
+      <w:lvlJc w:val="left"/>
+      <w:pPr>
+        <w:ind w:left="7215" w:hanging="360"/>
+      </w:pPr>
+      <w:rPr>
+        <w:rFonts w:ascii="Wingdings" w:hAnsi="Wingdings" w:hint="default"/>
+      </w:rPr>
+    </w:lvl>
+  </w:abstractNum>
   <w:num w:numId="1">
+    <w:abstractNumId w:val="1"/>
+  </w:num>
+  <w:num w:numId="2">
+    <w:abstractNumId w:val="2"/>
+  </w:num>
+  <w:num w:numId="3">
     <w:abstractNumId w:val="0"/>
+  </w:num>
+  <w:num w:numId="4">
+    <w:abstractNumId w:val="3"/>
   </w:num>
 </w:numbering>
 </file>
@@ -2419,6 +3115,17 @@
       <w:lang w:val="en-US"/>
     </w:rPr>
   </w:style>
+  <w:style w:type="paragraph" w:styleId="ListParagraph">
+    <w:name w:val="List Paragraph"/>
+    <w:basedOn w:val="Normal"/>
+    <w:uiPriority w:val="34"/>
+    <w:qFormat/>
+    <w:rsid w:val="00242E11"/>
+    <w:pPr>
+      <w:ind w:left="720"/>
+      <w:contextualSpacing/>
+    </w:pPr>
+  </w:style>
 </w:styles>
 </file>
 

</xml_diff>

<commit_message>
another attempt at a resnet
</commit_message>
<xml_diff>
--- a/Coursework/951428 Image Classification Writeup.docx
+++ b/Coursework/951428 Image Classification Writeup.docx
@@ -1262,17 +1262,7 @@
           <w:szCs w:val="24"/>
           <w:lang w:eastAsia="en-GB"/>
         </w:rPr>
-        <w:t xml:space="preserve">machine leaning </w:t>
-      </w:r>
-      <w:r>
-        <w:rPr>
-          <w:rFonts w:eastAsia="Times New Roman" w:cstheme="minorHAnsi"/>
-          <w:color w:val="212529"/>
-          <w:sz w:val="24"/>
-          <w:szCs w:val="24"/>
-          <w:lang w:eastAsia="en-GB"/>
-        </w:rPr>
-        <w:t>model</w:t>
+        <w:t>machine leaning model</w:t>
       </w:r>
       <w:r>
         <w:rPr>
@@ -1516,37 +1506,7 @@
           <w:szCs w:val="24"/>
           <w:lang w:eastAsia="en-GB"/>
         </w:rPr>
-        <w:t>learning time</w:t>
-      </w:r>
-      <w:r>
-        <w:rPr>
-          <w:rFonts w:eastAsia="Times New Roman" w:cstheme="minorHAnsi"/>
-          <w:color w:val="212529"/>
-          <w:sz w:val="24"/>
-          <w:szCs w:val="24"/>
-          <w:lang w:eastAsia="en-GB"/>
-        </w:rPr>
-        <w:t>,</w:t>
-      </w:r>
-      <w:r>
-        <w:rPr>
-          <w:rFonts w:eastAsia="Times New Roman" w:cstheme="minorHAnsi"/>
-          <w:color w:val="212529"/>
-          <w:sz w:val="24"/>
-          <w:szCs w:val="24"/>
-          <w:lang w:eastAsia="en-GB"/>
-        </w:rPr>
-        <w:t xml:space="preserve"> accuracy of results</w:t>
-      </w:r>
-      <w:r>
-        <w:rPr>
-          <w:rFonts w:eastAsia="Times New Roman" w:cstheme="minorHAnsi"/>
-          <w:color w:val="212529"/>
-          <w:sz w:val="24"/>
-          <w:szCs w:val="24"/>
-          <w:lang w:eastAsia="en-GB"/>
-        </w:rPr>
-        <w:t xml:space="preserve"> using coarse labelling, accuracy of results using fine labelling and,</w:t>
+        <w:t>learning time, accuracy of results using coarse labelling, accuracy of results using fine labelling and,</w:t>
       </w:r>
       <w:r>
         <w:rPr>
@@ -2198,25 +2158,7 @@
           <w:sz w:val="24"/>
           <w:szCs w:val="24"/>
         </w:rPr>
-        <w:t>Pre-processing</w:t>
-      </w:r>
-      <w:r>
-        <w:rPr>
-          <w:rFonts w:eastAsia="Times New Roman"/>
-          <w:color w:val="212529"/>
-          <w:sz w:val="24"/>
-          <w:szCs w:val="24"/>
-        </w:rPr>
-        <w:t xml:space="preserve"> of the data is needed to ensure all the data is within the appropriate format.</w:t>
-      </w:r>
-      <w:r>
-        <w:rPr>
-          <w:rFonts w:eastAsia="Times New Roman"/>
-          <w:color w:val="212529"/>
-          <w:sz w:val="24"/>
-          <w:szCs w:val="24"/>
-        </w:rPr>
-        <w:t xml:space="preserve"> </w:t>
+        <w:t xml:space="preserve">Pre-processing of the data is needed to ensure all the data is within the appropriate format. </w:t>
       </w:r>
       <w:r>
         <w:rPr>
@@ -2318,16 +2260,7 @@
           <w:sz w:val="24"/>
           <w:szCs w:val="24"/>
         </w:rPr>
-        <w:t>I chose to use CNNs for this project as it is a supervised and can provide high accuracy results for image recognition.</w:t>
-      </w:r>
-      <w:r>
-        <w:rPr>
-          <w:rFonts w:eastAsia="Times New Roman"/>
-          <w:color w:val="212529"/>
-          <w:sz w:val="24"/>
-          <w:szCs w:val="24"/>
-        </w:rPr>
-        <w:t xml:space="preserve"> The similarities between </w:t>
+        <w:t xml:space="preserve">I chose to use CNNs for this project as it is a supervised and can provide high accuracy results for image recognition. The similarities between </w:t>
       </w:r>
       <w:proofErr w:type="spellStart"/>
       <w:r>
@@ -3847,6 +3780,18 @@
                 <w:lang w:eastAsia="en-GB"/>
               </w:rPr>
             </w:pPr>
+            <w:r>
+              <w:rPr>
+                <w:rFonts w:eastAsia="Times New Roman" w:cstheme="minorHAnsi"/>
+                <w:b/>
+                <w:bCs/>
+                <w:color w:val="212529"/>
+                <w:sz w:val="24"/>
+                <w:szCs w:val="24"/>
+                <w:lang w:eastAsia="en-GB"/>
+              </w:rPr>
+              <w:t>0.90</w:t>
+            </w:r>
           </w:p>
         </w:tc>
         <w:tc>
@@ -3943,6 +3888,18 @@
                 <w:lang w:eastAsia="en-GB"/>
               </w:rPr>
             </w:pPr>
+            <w:r>
+              <w:rPr>
+                <w:rFonts w:eastAsia="Times New Roman" w:cstheme="minorHAnsi"/>
+                <w:b/>
+                <w:bCs/>
+                <w:color w:val="212529"/>
+                <w:sz w:val="24"/>
+                <w:szCs w:val="24"/>
+                <w:lang w:eastAsia="en-GB"/>
+              </w:rPr>
+              <w:t>0.33</w:t>
+            </w:r>
           </w:p>
         </w:tc>
         <w:tc>
@@ -4037,6 +3994,18 @@
                 <w:lang w:eastAsia="en-GB"/>
               </w:rPr>
             </w:pPr>
+            <w:r>
+              <w:rPr>
+                <w:rFonts w:eastAsia="Times New Roman" w:cstheme="minorHAnsi"/>
+                <w:b/>
+                <w:bCs/>
+                <w:color w:val="212529"/>
+                <w:sz w:val="24"/>
+                <w:szCs w:val="24"/>
+                <w:lang w:eastAsia="en-GB"/>
+              </w:rPr>
+              <w:t>4.6 hours</w:t>
+            </w:r>
           </w:p>
         </w:tc>
         <w:tc>
@@ -4982,22 +4951,6 @@
     </w:tbl>
     <w:p>
       <w:pPr>
-        <w:shd w:val="clear" w:color="auto" w:fill="FFFFFF"/>
-        <w:spacing w:before="100" w:beforeAutospacing="1" w:after="100" w:afterAutospacing="1" w:line="240" w:lineRule="auto"/>
-        <w:jc w:val="both"/>
-        <w:rPr>
-          <w:rFonts w:eastAsia="Times New Roman" w:cstheme="minorHAnsi"/>
-          <w:b/>
-          <w:bCs/>
-          <w:color w:val="212529"/>
-          <w:sz w:val="24"/>
-          <w:szCs w:val="24"/>
-          <w:lang w:eastAsia="en-GB"/>
-        </w:rPr>
-      </w:pPr>
-    </w:p>
-    <w:p>
-      <w:pPr>
         <w:pStyle w:val="ListParagraph"/>
         <w:numPr>
           <w:ilvl w:val="0"/>
@@ -5617,7 +5570,6 @@
           <w:sz w:val="24"/>
           <w:szCs w:val="24"/>
         </w:rPr>
-        <w:lastRenderedPageBreak/>
         <w:t xml:space="preserve">Kumar, V. (2020) </w:t>
       </w:r>
       <w:r>
@@ -5658,7 +5610,17 @@
           <w:sz w:val="24"/>
           <w:szCs w:val="24"/>
         </w:rPr>
-        <w:t>. Available at: https://analyticsindiamag.com/hands-on-guide-to-implementing-alexnet-with-keras-for-multi-class-image-classification/ (Accessed: 13 April 2021).</w:t>
+        <w:t xml:space="preserve">. Available at: </w:t>
+      </w:r>
+      <w:r>
+        <w:rPr>
+          <w:rFonts w:ascii="Calibri" w:hAnsi="Calibri" w:cs="Times New Roman"/>
+          <w:noProof/>
+          <w:sz w:val="24"/>
+          <w:szCs w:val="24"/>
+        </w:rPr>
+        <w:lastRenderedPageBreak/>
+        <w:t>https://analyticsindiamag.com/hands-on-guide-to-implementing-alexnet-with-keras-for-multi-class-image-classification/ (Accessed: 13 April 2021).</w:t>
       </w:r>
     </w:p>
     <w:p>

</xml_diff>

<commit_message>
trying resnet for last time
</commit_message>
<xml_diff>
--- a/Coursework/951428 Image Classification Writeup.docx
+++ b/Coursework/951428 Image Classification Writeup.docx
@@ -3036,6 +3036,30 @@
         <w:jc w:val="both"/>
         <w:rPr>
           <w:rStyle w:val="Heading1Char"/>
+          <w:rFonts w:asciiTheme="minorHAnsi" w:eastAsiaTheme="minorHAnsi" w:hAnsiTheme="minorHAnsi" w:cstheme="minorBidi"/>
+          <w:color w:val="auto"/>
+          <w:sz w:val="22"/>
+          <w:szCs w:val="22"/>
+        </w:rPr>
+      </w:pPr>
+      <w:r>
+        <w:rPr>
+          <w:rStyle w:val="Heading1Char"/>
+          <w:rFonts w:asciiTheme="minorHAnsi" w:eastAsiaTheme="minorHAnsi" w:hAnsiTheme="minorHAnsi" w:cstheme="minorBidi"/>
+          <w:color w:val="auto"/>
+          <w:sz w:val="22"/>
+          <w:szCs w:val="22"/>
+        </w:rPr>
+        <w:t>https://github.com/broadinstitute/keras-resnet/blob/master/keras_resnet/benchmarks/__init__.py</w:t>
+      </w:r>
+    </w:p>
+    <w:p>
+      <w:pPr>
+        <w:shd w:val="clear" w:color="auto" w:fill="FFFFFF"/>
+        <w:spacing w:before="100" w:beforeAutospacing="1" w:after="100" w:afterAutospacing="1" w:line="240" w:lineRule="auto"/>
+        <w:jc w:val="both"/>
+        <w:rPr>
+          <w:rStyle w:val="Heading1Char"/>
           <w:rFonts w:asciiTheme="minorHAnsi" w:eastAsiaTheme="minorHAnsi" w:hAnsiTheme="minorHAnsi" w:cstheme="minorHAnsi"/>
           <w:color w:val="212529"/>
           <w:sz w:val="22"/>
@@ -3112,20 +3136,8 @@
           <w:szCs w:val="24"/>
           <w:lang w:eastAsia="en-GB"/>
         </w:rPr>
-        <w:t xml:space="preserve">Extract features using </w:t>
-      </w:r>
-      <w:proofErr w:type="gramStart"/>
-      <w:r>
-        <w:rPr>
-          <w:rFonts w:eastAsia="Times New Roman" w:cstheme="minorHAnsi"/>
-          <w:color w:val="212529"/>
-          <w:sz w:val="24"/>
-          <w:szCs w:val="24"/>
-          <w:lang w:eastAsia="en-GB"/>
-        </w:rPr>
-        <w:t>HOG’s</w:t>
-      </w:r>
-      <w:proofErr w:type="gramEnd"/>
+        <w:t>Extract features using HOG’s</w:t>
+      </w:r>
     </w:p>
     <w:p>
       <w:pPr>
@@ -3153,20 +3165,8 @@
           <w:szCs w:val="24"/>
           <w:lang w:eastAsia="en-GB"/>
         </w:rPr>
-        <w:t xml:space="preserve">2d CNN trained and </w:t>
-      </w:r>
-      <w:proofErr w:type="gramStart"/>
-      <w:r>
-        <w:rPr>
-          <w:rFonts w:eastAsia="Times New Roman" w:cstheme="minorHAnsi"/>
-          <w:color w:val="212529"/>
-          <w:sz w:val="24"/>
-          <w:szCs w:val="24"/>
-          <w:lang w:eastAsia="en-GB"/>
-        </w:rPr>
-        <w:t>tested</w:t>
-      </w:r>
-      <w:proofErr w:type="gramEnd"/>
+        <w:t>2d CNN trained and tested</w:t>
+      </w:r>
     </w:p>
     <w:p>
       <w:pPr>
@@ -3194,20 +3194,8 @@
           <w:szCs w:val="24"/>
           <w:lang w:eastAsia="en-GB"/>
         </w:rPr>
-        <w:t xml:space="preserve">3d CNN trained and </w:t>
-      </w:r>
-      <w:proofErr w:type="gramStart"/>
-      <w:r>
-        <w:rPr>
-          <w:rFonts w:eastAsia="Times New Roman" w:cstheme="minorHAnsi"/>
-          <w:color w:val="212529"/>
-          <w:sz w:val="24"/>
-          <w:szCs w:val="24"/>
-          <w:lang w:eastAsia="en-GB"/>
-        </w:rPr>
-        <w:t>tested</w:t>
-      </w:r>
-      <w:proofErr w:type="gramEnd"/>
+        <w:t>3d CNN trained and tested</w:t>
+      </w:r>
     </w:p>
     <w:p>
       <w:pPr>
@@ -3235,20 +3223,8 @@
           <w:szCs w:val="24"/>
           <w:lang w:eastAsia="en-GB"/>
         </w:rPr>
-        <w:t xml:space="preserve">Graph plotted of the learning and accuracy and scored on unseen </w:t>
-      </w:r>
-      <w:proofErr w:type="gramStart"/>
-      <w:r>
-        <w:rPr>
-          <w:rFonts w:eastAsia="Times New Roman" w:cstheme="minorHAnsi"/>
-          <w:color w:val="212529"/>
-          <w:sz w:val="24"/>
-          <w:szCs w:val="24"/>
-          <w:lang w:eastAsia="en-GB"/>
-        </w:rPr>
-        <w:t>data</w:t>
-      </w:r>
-      <w:proofErr w:type="gramEnd"/>
+        <w:t>Graph plotted of the learning and accuracy and scored on unseen data</w:t>
+      </w:r>
     </w:p>
     <w:p>
       <w:pPr>
@@ -3274,18 +3250,8 @@
           <w:color w:val="212529"/>
           <w:shd w:val="clear" w:color="auto" w:fill="FFFFFF"/>
         </w:rPr>
-        <w:t xml:space="preserve">The CIFAR-100 dataset has 50000 training data of 100 different categories with a smaller selection of 10000 images to be used as tests for the </w:t>
-      </w:r>
-      <w:proofErr w:type="gramStart"/>
-      <w:r>
-        <w:rPr>
-          <w:rFonts w:cstheme="minorHAnsi"/>
-          <w:color w:val="212529"/>
-          <w:shd w:val="clear" w:color="auto" w:fill="FFFFFF"/>
-        </w:rPr>
-        <w:t>models</w:t>
-      </w:r>
-      <w:proofErr w:type="gramEnd"/>
+        <w:t>The CIFAR-100 dataset has 50000 training data of 100 different categories with a smaller selection of 10000 images to be used as tests for the models</w:t>
+      </w:r>
     </w:p>
     <w:p>
       <w:pPr>
@@ -3312,7 +3278,6 @@
         <w:t xml:space="preserve">There are 2 sets of labels, fine and coarse, both will be </w:t>
       </w:r>
       <w:proofErr w:type="spellStart"/>
-      <w:proofErr w:type="gramStart"/>
       <w:r>
         <w:rPr>
           <w:rFonts w:cstheme="minorHAnsi"/>
@@ -3330,7 +3295,6 @@
         <w:t>x</w:t>
       </w:r>
       <w:proofErr w:type="spellEnd"/>
-      <w:proofErr w:type="gramEnd"/>
     </w:p>
     <w:p>
       <w:pPr>
@@ -5280,16 +5244,11 @@
         <w:t xml:space="preserve"> was the most accurate</w:t>
       </w:r>
       <w:r>
-        <w:t xml:space="preserve"> over the coarse labels and the fine </w:t>
-      </w:r>
-      <w:proofErr w:type="gramStart"/>
-      <w:r>
-        <w:t>labels.</w:t>
+        <w:t xml:space="preserve"> over the coarse labels and the fine labels.</w:t>
       </w:r>
       <w:r>
         <w:t>.</w:t>
       </w:r>
-      <w:proofErr w:type="gramEnd"/>
     </w:p>
     <w:p>
       <w:pPr>
@@ -5581,16 +5540,7 @@
           <w:sz w:val="24"/>
           <w:szCs w:val="24"/>
         </w:rPr>
-        <w:t>Hands-on Guide To Implementing AlexNet With Keras For Multi-Class Image Classification</w:t>
-      </w:r>
-      <w:r>
-        <w:rPr>
-          <w:rFonts w:ascii="Calibri" w:hAnsi="Calibri" w:cs="Times New Roman"/>
-          <w:noProof/>
-          <w:sz w:val="24"/>
-          <w:szCs w:val="24"/>
-        </w:rPr>
-        <w:t xml:space="preserve">, </w:t>
+        <w:t xml:space="preserve">Hands-on Guide To Implementing AlexNet With Keras For Multi-Class </w:t>
       </w:r>
       <w:r>
         <w:rPr>
@@ -5601,7 +5551,8 @@
           <w:sz w:val="24"/>
           <w:szCs w:val="24"/>
         </w:rPr>
-        <w:t>Analytics India Magazine</w:t>
+        <w:lastRenderedPageBreak/>
+        <w:t>Image Classification</w:t>
       </w:r>
       <w:r>
         <w:rPr>
@@ -5610,7 +5561,18 @@
           <w:sz w:val="24"/>
           <w:szCs w:val="24"/>
         </w:rPr>
-        <w:t xml:space="preserve">. Available at: </w:t>
+        <w:t xml:space="preserve">, </w:t>
+      </w:r>
+      <w:r>
+        <w:rPr>
+          <w:rFonts w:ascii="Calibri" w:hAnsi="Calibri" w:cs="Times New Roman"/>
+          <w:i/>
+          <w:iCs/>
+          <w:noProof/>
+          <w:sz w:val="24"/>
+          <w:szCs w:val="24"/>
+        </w:rPr>
+        <w:t>Analytics India Magazine</w:t>
       </w:r>
       <w:r>
         <w:rPr>
@@ -5619,8 +5581,7 @@
           <w:sz w:val="24"/>
           <w:szCs w:val="24"/>
         </w:rPr>
-        <w:lastRenderedPageBreak/>
-        <w:t>https://analyticsindiamag.com/hands-on-guide-to-implementing-alexnet-with-keras-for-multi-class-image-classification/ (Accessed: 13 April 2021).</w:t>
+        <w:t>. Available at: https://analyticsindiamag.com/hands-on-guide-to-implementing-alexnet-with-keras-for-multi-class-image-classification/ (Accessed: 13 April 2021).</w:t>
       </w:r>
     </w:p>
     <w:p>

</xml_diff>